<commit_message>
went through some of the checklist - 3 items left
</commit_message>
<xml_diff>
--- a/r_for_the_student.docx
+++ b/r_for_the_student.docx
@@ -1013,9 +1013,9 @@
       <w:pPr>
         <w:pStyle w:val="Heading2"/>
       </w:pPr>
-      <w:bookmarkStart w:id="37" w:name="X72a36ff0f77bc5c3e40f4a96ffeb4042bd39595"/>
-      <w:r>
-        <w:t xml:space="preserve">Harnessing The Power of R and the Tidyverse</w:t>
+      <w:bookmarkStart w:id="37" w:name="Xf7de1931d217e32f7f203d21605f41c755e2e33"/>
+      <w:r>
+        <w:t xml:space="preserve">Harnessing The Power of R, Tidyverse, and other Helpful Packages</w:t>
       </w:r>
       <w:bookmarkEnd w:id="37"/>
     </w:p>
@@ -1039,7 +1039,7 @@
         <w:t xml:space="preserve"> </w:t>
       </w:r>
       <w:r>
-        <w:t xml:space="preserve">and how they can be useful in a classroom setting while teaching new students.</w:t>
+        <w:t xml:space="preserve">and how they can be useful in a classroom setting while teaching new students. The reader will notice the authors use many packages to support their analysis and recommend teachers do the same when instructing students. These prebuilt, add-on packages make syntax simple, easy to interpret, and less intimidaing for new users.</w:t>
       </w:r>
     </w:p>
     <w:p>
@@ -1148,7 +1148,120 @@
     </w:p>
     <w:p>
       <w:pPr>
-        <w:pStyle w:val="BodyText"/>
+        <w:pStyle w:val="BlockText"/>
+      </w:pPr>
+      <w:r>
+        <w:t xml:space="preserve">As a quick aside, a common stumbling block for students is executing lines of code. RStudio makes this simple.</w:t>
+      </w:r>
+      <w:r>
+        <w:t xml:space="preserve"> </w:t>
+      </w:r>
+      <w:r>
+        <w:rPr>
+          <w:rStyle w:val="VerbatimChar"/>
+        </w:rPr>
+        <w:t xml:space="preserve">Ctrl</w:t>
+      </w:r>
+      <w:r>
+        <w:t xml:space="preserve"> </w:t>
+      </w:r>
+      <w:r>
+        <w:t xml:space="preserve">+</w:t>
+      </w:r>
+      <w:r>
+        <w:t xml:space="preserve"> </w:t>
+      </w:r>
+      <w:r>
+        <w:rPr>
+          <w:rStyle w:val="VerbatimChar"/>
+        </w:rPr>
+        <w:t xml:space="preserve">Enter</w:t>
+      </w:r>
+      <w:r>
+        <w:t xml:space="preserve"> </w:t>
+      </w:r>
+      <w:r>
+        <w:t xml:space="preserve">(for Windows) or</w:t>
+      </w:r>
+      <w:r>
+        <w:t xml:space="preserve"> </w:t>
+      </w:r>
+      <w:r>
+        <w:rPr>
+          <w:rStyle w:val="VerbatimChar"/>
+        </w:rPr>
+        <w:t xml:space="preserve">Command</w:t>
+      </w:r>
+      <w:r>
+        <w:t xml:space="preserve">+</w:t>
+      </w:r>
+      <w:r>
+        <w:rPr>
+          <w:rStyle w:val="VerbatimChar"/>
+        </w:rPr>
+        <w:t xml:space="preserve">Enter</w:t>
+      </w:r>
+      <w:r>
+        <w:t xml:space="preserve"> </w:t>
+      </w:r>
+      <w:r>
+        <w:t xml:space="preserve">(for MAC) will execute the line of code where the cursor currently exists. Students can also execute multiple lines of code by highliting the desired code and pressing</w:t>
+      </w:r>
+      <w:r>
+        <w:t xml:space="preserve"> </w:t>
+      </w:r>
+      <w:r>
+        <w:rPr>
+          <w:rStyle w:val="VerbatimChar"/>
+        </w:rPr>
+        <w:t xml:space="preserve">Ctrl</w:t>
+      </w:r>
+      <w:r>
+        <w:t xml:space="preserve"> </w:t>
+      </w:r>
+      <w:r>
+        <w:t xml:space="preserve">+</w:t>
+      </w:r>
+      <w:r>
+        <w:t xml:space="preserve"> </w:t>
+      </w:r>
+      <w:r>
+        <w:rPr>
+          <w:rStyle w:val="VerbatimChar"/>
+        </w:rPr>
+        <w:t xml:space="preserve">Enter</w:t>
+      </w:r>
+      <w:r>
+        <w:t xml:space="preserve"> </w:t>
+      </w:r>
+      <w:r>
+        <w:t xml:space="preserve">(or</w:t>
+      </w:r>
+      <w:r>
+        <w:t xml:space="preserve"> </w:t>
+      </w:r>
+      <w:r>
+        <w:rPr>
+          <w:rStyle w:val="VerbatimChar"/>
+        </w:rPr>
+        <w:t xml:space="preserve">Command</w:t>
+      </w:r>
+      <w:r>
+        <w:t xml:space="preserve">+</w:t>
+      </w:r>
+      <w:r>
+        <w:rPr>
+          <w:rStyle w:val="VerbatimChar"/>
+        </w:rPr>
+        <w:t xml:space="preserve">Enter</w:t>
+      </w:r>
+      <w:r>
+        <w:t xml:space="preserve">).</w:t>
+      </w:r>
+    </w:p>
+    <w:p>
+      <w:pPr>
+        <w:pStyle w:val="FirstParagraph"/>
       </w:pPr>
       <w:r>
         <w:t xml:space="preserve">Once the student reads the the data into R, the environment tab in the top right of the computer will reflect that the data is loaded.</w:t>
@@ -5389,9 +5502,9 @@
       <w:pPr>
         <w:pStyle w:val="Heading3"/>
       </w:pPr>
-      <w:bookmarkStart w:id="50" w:name="plottingeda"/>
-      <w:r>
-        <w:t xml:space="preserve">Plotting/EDA</w:t>
+      <w:bookmarkStart w:id="50" w:name="Xd21492411b06b05a11731883bd06d6d3698951b"/>
+      <w:r>
+        <w:t xml:space="preserve">Plotting and Exploratory Data Analysis (EDA)</w:t>
       </w:r>
       <w:bookmarkEnd w:id="50"/>
     </w:p>
@@ -5415,12 +5528,25 @@
         <w:t xml:space="preserve"> </w:t>
       </w:r>
       <w:r>
-        <w:t xml:space="preserve">verbs. A more helpful way to gain insight from data is by viewing it graphically. We’ll go over plotting basics</w:t>
-      </w:r>
-    </w:p>
-    <w:p>
-      <w:pPr>
-        <w:pStyle w:val="BodyText"/>
+        <w:t xml:space="preserve">verbs. A more helpful way to gain insight from data is by viewing it graphically. We’ll go over plotting basics.</w:t>
+      </w:r>
+    </w:p>
+    <w:p>
+      <w:pPr>
+        <w:pStyle w:val="Heading4"/>
+      </w:pPr>
+      <w:bookmarkStart w:id="51" w:name="esquisse"/>
+      <w:r>
+        <w:rPr>
+          <w:rStyle w:val="VerbatimChar"/>
+        </w:rPr>
+        <w:t xml:space="preserve">esquisse</w:t>
+      </w:r>
+      <w:bookmarkEnd w:id="51"/>
+    </w:p>
+    <w:p>
+      <w:pPr>
+        <w:pStyle w:val="FirstParagraph"/>
       </w:pPr>
       <w:r>
         <w:t xml:space="preserve">Typically before building any models or doing other analysis, students benefit from learning to do basic exploritory data analysis (EDA). One tool for getting students a quick win with learning data visualization is to use</w:t>
@@ -5556,7 +5682,7 @@
                     </pic:cNvPicPr>
                   </pic:nvPicPr>
                   <pic:blipFill>
-                    <a:blip r:embed="rId51"/>
+                    <a:blip r:embed="rId52"/>
                     <a:stretch>
                       <a:fillRect/>
                     </a:stretch>
@@ -5679,7 +5805,7 @@
                     </pic:cNvPicPr>
                   </pic:nvPicPr>
                   <pic:blipFill>
-                    <a:blip r:embed="rId52"/>
+                    <a:blip r:embed="rId53"/>
                     <a:stretch>
                       <a:fillRect/>
                     </a:stretch>
@@ -5784,7 +5910,7 @@
       <w:r>
         <w:t xml:space="preserve"> </w:t>
       </w:r>
-      <w:hyperlink r:id="rId53">
+      <w:hyperlink r:id="rId54">
         <w:r>
           <w:rPr>
             <w:rStyle w:val="Hyperlink"/>
@@ -5795,13 +5921,239 @@
     </w:p>
     <w:p>
       <w:pPr>
+        <w:pStyle w:val="Heading4"/>
+      </w:pPr>
+      <w:bookmarkStart w:id="55" w:name="ggpairs"/>
+      <w:r>
+        <w:rPr>
+          <w:rStyle w:val="VerbatimChar"/>
+        </w:rPr>
+        <w:t xml:space="preserve">ggpairs</w:t>
+      </w:r>
+      <w:bookmarkEnd w:id="55"/>
+    </w:p>
+    <w:p>
+      <w:pPr>
+        <w:pStyle w:val="FirstParagraph"/>
+      </w:pPr>
+      <w:r>
+        <w:t xml:space="preserve">A supplemental technique to explore data is to look at a pairs plot. The</w:t>
+      </w:r>
+      <w:r>
+        <w:t xml:space="preserve"> </w:t>
+      </w:r>
+      <w:r>
+        <w:rPr>
+          <w:rStyle w:val="VerbatimChar"/>
+        </w:rPr>
+        <w:t xml:space="preserve">GGally</w:t>
+      </w:r>
+      <w:r>
+        <w:t xml:space="preserve"> </w:t>
+      </w:r>
+      <w:r>
+        <w:t xml:space="preserve">package provides a powerful tool with simple syntax that provide the user with a massive amount of clearly organized information about the data. Install the library with</w:t>
+      </w:r>
+      <w:r>
+        <w:t xml:space="preserve"> </w:t>
+      </w:r>
+      <w:r>
+        <w:rPr>
+          <w:rStyle w:val="VerbatimChar"/>
+        </w:rPr>
+        <w:t xml:space="preserve">install.packages("GGally")</w:t>
+      </w:r>
+      <w:r>
+        <w:t xml:space="preserve">.</w:t>
+      </w:r>
+    </w:p>
+    <w:p>
+      <w:pPr>
+        <w:pStyle w:val="BodyText"/>
+      </w:pPr>
+      <w:r>
+        <w:t xml:space="preserve">A pairs plot does a good job of visualizing relationships between continuous variables or factors with a few levels. In gapminder data, there are 142 different countries. For this pairs plot, we will remove the</w:t>
+      </w:r>
+      <w:r>
+        <w:t xml:space="preserve"> </w:t>
+      </w:r>
+      <w:r>
+        <w:rPr>
+          <w:rStyle w:val="VerbatimChar"/>
+        </w:rPr>
+        <w:t xml:space="preserve">country</w:t>
+      </w:r>
+      <w:r>
+        <w:t xml:space="preserve"> </w:t>
+      </w:r>
+      <w:r>
+        <w:t xml:space="preserve">column for this visualization.</w:t>
+      </w:r>
+    </w:p>
+    <w:p>
+      <w:pPr>
+        <w:pStyle w:val="SourceCode"/>
+      </w:pPr>
+      <w:r>
+        <w:rPr>
+          <w:rStyle w:val="KeywordTok"/>
+        </w:rPr>
+        <w:t xml:space="preserve">library</w:t>
+      </w:r>
+      <w:r>
+        <w:rPr>
+          <w:rStyle w:val="NormalTok"/>
+        </w:rPr>
+        <w:t xml:space="preserve">(GGally)</w:t>
+      </w:r>
+      <w:r>
+        <w:br/>
+      </w:r>
+      <w:r>
+        <w:rPr>
+          <w:rStyle w:val="NormalTok"/>
+        </w:rPr>
+        <w:t xml:space="preserve">gapminder </w:t>
+      </w:r>
+      <w:r>
+        <w:rPr>
+          <w:rStyle w:val="OperatorTok"/>
+        </w:rPr>
+        <w:t xml:space="preserve">%&gt;%</w:t>
+      </w:r>
+      <w:r>
+        <w:br/>
+      </w:r>
+      <w:r>
+        <w:rPr>
+          <w:rStyle w:val="StringTok"/>
+        </w:rPr>
+        <w:t xml:space="preserve">  </w:t>
+      </w:r>
+      <w:r>
+        <w:rPr>
+          <w:rStyle w:val="KeywordTok"/>
+        </w:rPr>
+        <w:t xml:space="preserve">select</w:t>
+      </w:r>
+      <w:r>
+        <w:rPr>
+          <w:rStyle w:val="NormalTok"/>
+        </w:rPr>
+        <w:t xml:space="preserve">(</w:t>
+      </w:r>
+      <w:r>
+        <w:rPr>
+          <w:rStyle w:val="OperatorTok"/>
+        </w:rPr>
+        <w:t xml:space="preserve">-</w:t>
+      </w:r>
+      <w:r>
+        <w:rPr>
+          <w:rStyle w:val="NormalTok"/>
+        </w:rPr>
+        <w:t xml:space="preserve">country) </w:t>
+      </w:r>
+      <w:r>
+        <w:rPr>
+          <w:rStyle w:val="OperatorTok"/>
+        </w:rPr>
+        <w:t xml:space="preserve">%&gt;%</w:t>
+      </w:r>
+      <w:r>
+        <w:br/>
+      </w:r>
+      <w:r>
+        <w:rPr>
+          <w:rStyle w:val="StringTok"/>
+        </w:rPr>
+        <w:t xml:space="preserve">  </w:t>
+      </w:r>
+      <w:r>
+        <w:rPr>
+          <w:rStyle w:val="KeywordTok"/>
+        </w:rPr>
+        <w:t xml:space="preserve">ggpairs</w:t>
+      </w:r>
+      <w:r>
+        <w:rPr>
+          <w:rStyle w:val="NormalTok"/>
+        </w:rPr>
+        <w:t xml:space="preserve">()</w:t>
+      </w:r>
+    </w:p>
+    <w:p>
+      <w:pPr>
+        <w:pStyle w:val="FirstParagraph"/>
+      </w:pPr>
+      <w:r>
+        <w:drawing>
+          <wp:inline>
+            <wp:extent cx="4620126" cy="3696101"/>
+            <wp:effectExtent b="0" l="0" r="0" t="0"/>
+            <wp:docPr descr="" title="" id="1" name="Picture"/>
+            <a:graphic>
+              <a:graphicData uri="http://schemas.openxmlformats.org/drawingml/2006/picture">
+                <pic:pic>
+                  <pic:nvPicPr>
+                    <pic:cNvPr descr="r_for_the_student_files/figure-docx/ggpairs-1.png" id="0" name="Picture"/>
+                    <pic:cNvPicPr>
+                      <a:picLocks noChangeArrowheads="1" noChangeAspect="1"/>
+                    </pic:cNvPicPr>
+                  </pic:nvPicPr>
+                  <pic:blipFill>
+                    <a:blip r:embed="rId56"/>
+                    <a:stretch>
+                      <a:fillRect/>
+                    </a:stretch>
+                  </pic:blipFill>
+                  <pic:spPr bwMode="auto">
+                    <a:xfrm>
+                      <a:off x="0" y="0"/>
+                      <a:ext cx="4620126" cy="3696101"/>
+                    </a:xfrm>
+                    <a:prstGeom prst="rect">
+                      <a:avLst/>
+                    </a:prstGeom>
+                    <a:noFill/>
+                    <a:ln w="9525">
+                      <a:noFill/>
+                      <a:headEnd/>
+                      <a:tailEnd/>
+                    </a:ln>
+                  </pic:spPr>
+                </pic:pic>
+              </a:graphicData>
+            </a:graphic>
+          </wp:inline>
+        </w:drawing>
+      </w:r>
+    </w:p>
+    <w:p>
+      <w:pPr>
+        <w:pStyle w:val="BodyText"/>
+      </w:pPr>
+      <w:r>
+        <w:t xml:space="preserve">There is much to glean from the pairs plot. We see that this tool provies pairwise plot and coorelations between continuous vaiabes and histograms and boxplots between discrete and continuous variables.</w:t>
+      </w:r>
+    </w:p>
+    <w:p>
+      <w:pPr>
+        <w:pStyle w:val="BodyText"/>
+      </w:pPr>
+      <w:r>
+        <w:t xml:space="preserve">Briefly, we can see that there is an increasing life expectancy and population as year increases as well as several countries that seperate themselves from the pack. An easily createable pairs plot like this can spingboard studetns into further analysis which we’ll highlight in the next section.</w:t>
+      </w:r>
+    </w:p>
+    <w:p>
+      <w:pPr>
         <w:pStyle w:val="Heading3"/>
       </w:pPr>
-      <w:bookmarkStart w:id="54" w:name="regression"/>
+      <w:bookmarkStart w:id="57" w:name="regression"/>
       <w:r>
         <w:t xml:space="preserve">Regression</w:t>
       </w:r>
-      <w:bookmarkEnd w:id="54"/>
+      <w:bookmarkEnd w:id="57"/>
     </w:p>
     <w:p>
       <w:pPr>
@@ -5840,11 +6192,11 @@
       <w:pPr>
         <w:pStyle w:val="Heading4"/>
       </w:pPr>
-      <w:bookmarkStart w:id="55" w:name="simple-linear-regression"/>
+      <w:bookmarkStart w:id="58" w:name="simple-linear-regression"/>
       <w:r>
         <w:t xml:space="preserve">Simple Linear Regression</w:t>
       </w:r>
-      <w:bookmarkEnd w:id="55"/>
+      <w:bookmarkEnd w:id="58"/>
     </w:p>
     <w:p>
       <w:pPr>
@@ -6934,11 +7286,11 @@
       <w:pPr>
         <w:pStyle w:val="Heading4"/>
       </w:pPr>
-      <w:bookmarkStart w:id="56" w:name="linear-regression-modeling-assumptions"/>
+      <w:bookmarkStart w:id="59" w:name="linear-regression-modeling-assumptions"/>
       <w:r>
         <w:t xml:space="preserve">Linear Regression Modeling Assumptions</w:t>
       </w:r>
-      <w:bookmarkEnd w:id="56"/>
+      <w:bookmarkEnd w:id="59"/>
     </w:p>
     <w:p>
       <w:pPr>
@@ -7048,7 +7400,7 @@
         <w:rPr>
           <w:rStyle w:val="FootnoteReference"/>
         </w:rPr>
-        <w:footnoteReference w:id="57"/>
+        <w:footnoteReference w:id="60"/>
       </w:r>
       <w:r>
         <w:t xml:space="preserve"> </w:t>
@@ -7214,7 +7566,7 @@
                     </pic:cNvPicPr>
                   </pic:nvPicPr>
                   <pic:blipFill>
-                    <a:blip r:embed="rId58"/>
+                    <a:blip r:embed="rId61"/>
                     <a:stretch>
                       <a:fillRect/>
                     </a:stretch>
@@ -7329,11 +7681,11 @@
       <w:pPr>
         <w:pStyle w:val="Heading4"/>
       </w:pPr>
-      <w:bookmarkStart w:id="59" w:name="transformations-and-residual-revaluation"/>
+      <w:bookmarkStart w:id="62" w:name="transformations-and-residual-revaluation"/>
       <w:r>
         <w:t xml:space="preserve">Transformations and Residual Revaluation</w:t>
       </w:r>
-      <w:bookmarkEnd w:id="59"/>
+      <w:bookmarkEnd w:id="62"/>
     </w:p>
     <w:p>
       <w:pPr>
@@ -7781,7 +8133,7 @@
                     </pic:cNvPicPr>
                   </pic:nvPicPr>
                   <pic:blipFill>
-                    <a:blip r:embed="rId60"/>
+                    <a:blip r:embed="rId63"/>
                     <a:stretch>
                       <a:fillRect/>
                     </a:stretch>
@@ -7838,13 +8190,13 @@
     </w:p>
     <w:p>
       <w:pPr>
-        <w:pStyle w:val="Heading3"/>
-      </w:pPr>
-      <w:bookmarkStart w:id="61" w:name="conclusion"/>
+        <w:pStyle w:val="Heading2"/>
+      </w:pPr>
+      <w:bookmarkStart w:id="64" w:name="conclusion"/>
       <w:r>
         <w:t xml:space="preserve">Conclusion</w:t>
       </w:r>
-      <w:bookmarkEnd w:id="61"/>
+      <w:bookmarkEnd w:id="64"/>
     </w:p>
     <w:p>
       <w:pPr>
@@ -7864,83 +8216,7 @@
     </w:p>
     <w:p>
       <w:pPr>
-        <w:pStyle w:val="Heading3"/>
-      </w:pPr>
-      <w:bookmarkStart w:id="62" w:name="overarching-questions"/>
-      <w:r>
-        <w:t xml:space="preserve">Overarching questions:</w:t>
-      </w:r>
-      <w:bookmarkEnd w:id="62"/>
-    </w:p>
-    <w:p>
-      <w:pPr>
-        <w:pStyle w:val="Compact"/>
-        <w:numPr>
-          <w:numId w:val="1003"/>
-          <w:ilvl w:val="0"/>
-        </w:numPr>
-      </w:pPr>
-      <w:r>
-        <w:t xml:space="preserve">Does the introduction do what we want it to do?</w:t>
-      </w:r>
-    </w:p>
-    <w:p>
-      <w:pPr>
-        <w:pStyle w:val="Compact"/>
-        <w:numPr>
-          <w:numId w:val="1003"/>
-          <w:ilvl w:val="0"/>
-        </w:numPr>
-      </w:pPr>
-      <w:r>
-        <w:t xml:space="preserve">Does the tutorial piece speak correctly? Meaning, should it be more like,</w:t>
-      </w:r>
-      <w:r>
-        <w:t xml:space="preserve"> </w:t>
-      </w:r>
-      <w:r>
-        <w:t xml:space="preserve">“</w:t>
-      </w:r>
-      <w:r>
-        <w:t xml:space="preserve">we find students benefit from this:</w:t>
-      </w:r>
-      <w:r>
-        <w:t xml:space="preserve">”</w:t>
-      </w:r>
-      <w:r>
-        <w:t xml:space="preserve"> </w:t>
-      </w:r>
-      <w:r>
-        <w:t xml:space="preserve">vs what it is currently:</w:t>
-      </w:r>
-      <w:r>
-        <w:t xml:space="preserve"> </w:t>
-      </w:r>
-      <w:r>
-        <w:t xml:space="preserve">“</w:t>
-      </w:r>
-      <w:r>
-        <w:t xml:space="preserve">Here, let me teach you the following</w:t>
-      </w:r>
-      <w:r>
-        <w:t xml:space="preserve">”</w:t>
-      </w:r>
-    </w:p>
-    <w:p>
-      <w:pPr>
-        <w:pStyle w:val="Compact"/>
-        <w:numPr>
-          <w:numId w:val="1003"/>
-          <w:ilvl w:val="0"/>
-        </w:numPr>
-      </w:pPr>
-      <w:r>
-        <w:t xml:space="preserve">Should we mention how to actually execute a line of code or are we assuming that?</w:t>
-      </w:r>
-    </w:p>
-    <w:p>
-      <w:pPr>
-        <w:pStyle w:val="FirstParagraph"/>
+        <w:pStyle w:val="BodyText"/>
       </w:pPr>
       <w:r>
         <w:t xml:space="preserve">–&gt;</w:t>
@@ -7950,14 +8226,14 @@
       <w:pPr>
         <w:pStyle w:val="Heading1"/>
       </w:pPr>
-      <w:bookmarkStart w:id="63" w:name="bibliography"/>
+      <w:bookmarkStart w:id="65" w:name="bibliography"/>
       <w:r>
         <w:t xml:space="preserve">Bibliography</w:t>
       </w:r>
-      <w:bookmarkEnd w:id="63"/>
-    </w:p>
-    <w:bookmarkStart w:id="65" w:name="refs"/>
-    <w:bookmarkStart w:id="64" w:name="ref-smith"/>
+      <w:bookmarkEnd w:id="65"/>
+    </w:p>
+    <w:bookmarkStart w:id="67" w:name="refs"/>
+    <w:bookmarkStart w:id="66" w:name="ref-smith"/>
     <w:p>
       <w:pPr>
         <w:pStyle w:val="Bibliography"/>
@@ -7966,8 +8242,8 @@
         <w:t xml:space="preserve">Smith, Adam, and Alan B. Krueger. “The Wealth of Nations.” Bantam Classics, 2003.</w:t>
       </w:r>
     </w:p>
-    <w:bookmarkEnd w:id="64"/>
-    <w:bookmarkEnd w:id="65"/>
+    <w:bookmarkEnd w:id="66"/>
+    <w:bookmarkEnd w:id="67"/>
     <w:sectPr/>
   </w:body>
 </w:document>
@@ -8012,7 +8288,7 @@
       </w:r>
     </w:p>
   </w:footnote>
-  <w:footnote w:id="57">
+  <w:footnote w:id="60">
     <w:p>
       <w:pPr>
         <w:pStyle w:val="FootnoteText"/>
@@ -8364,36 +8640,6 @@
     <w:abstractNumId w:val="991"/>
   </w:num>
   <w:num w:numId="1002">
-    <w:abstractNumId w:val="99421"/>
-    <w:lvlOverride w:ilvl="0">
-      <w:startOverride w:val="1"/>
-    </w:lvlOverride>
-    <w:lvlOverride w:ilvl="1">
-      <w:startOverride w:val="1"/>
-    </w:lvlOverride>
-    <w:lvlOverride w:ilvl="2">
-      <w:startOverride w:val="1"/>
-    </w:lvlOverride>
-    <w:lvlOverride w:ilvl="3">
-      <w:startOverride w:val="1"/>
-    </w:lvlOverride>
-    <w:lvlOverride w:ilvl="4">
-      <w:startOverride w:val="1"/>
-    </w:lvlOverride>
-    <w:lvlOverride w:ilvl="5">
-      <w:startOverride w:val="1"/>
-    </w:lvlOverride>
-    <w:lvlOverride w:ilvl="6">
-      <w:startOverride w:val="1"/>
-    </w:lvlOverride>
-    <w:lvlOverride w:ilvl="7">
-      <w:startOverride w:val="1"/>
-    </w:lvlOverride>
-    <w:lvlOverride w:ilvl="8">
-      <w:startOverride w:val="1"/>
-    </w:lvlOverride>
-  </w:num>
-  <w:num w:numId="1003">
     <w:abstractNumId w:val="99421"/>
     <w:lvlOverride w:ilvl="0">
       <w:startOverride w:val="1"/>

</xml_diff>

<commit_message>
addressed a lot of points on the issues, second push
</commit_message>
<xml_diff>
--- a/r_for_the_student.docx
+++ b/r_for_the_student.docx
@@ -165,12 +165,24 @@
         <w:pStyle w:val="FirstParagraph"/>
       </w:pPr>
       <w:r>
-        <w:t xml:space="preserve">The online home of R is the Comprehensive R Archive Network, CRAN. CRAN is where a new user can download R and access packages that expand the functionality of R. There are currently more than 10,000 R packages hosted on CRAN for free download. Some new users to R are overwhelmed by the sheer volume of packages. To help make sense of the CRAN ecosystem, CRAN has published CRAN Task Views which organize popular packages into categories of use (e.g. econometrics or spatial statistics). The task views are written and maintained by a subject matter expert. There are more than 35 such task views which can help new R users make sense of the packages availiable in their areas of interest and know which packages are recommended by an expert in their domain of interest. This can give instructors and students a curated view into packages that might match their interests or field of study:</w:t>
-      </w:r>
-      <w:r>
-        <w:t xml:space="preserve"> </w:t>
-      </w:r>
-      <w:hyperlink r:id="rId25">
+        <w:t xml:space="preserve">The online home of R is the Comprehensive R Archive Network, CRAN. CRAN is where a new user can download R and access packages that expand the functionality of R. There are currently more than 10,000 R packages hosted on CRAN for free download.</w:t>
+      </w:r>
+      <w:r>
+        <w:rPr>
+          <w:rStyle w:val="FootnoteReference"/>
+        </w:rPr>
+        <w:footnoteReference w:id="25"/>
+      </w:r>
+      <w:r>
+        <w:t xml:space="preserve"> </w:t>
+      </w:r>
+      <w:r>
+        <w:t xml:space="preserve">Some new users to R are overwhelmed by the sheer volume of packages. To help make sense of the CRAN ecosystem, CRAN has published CRAN Task Views which organize popular packages into categories of use (e.g. econometrics or spatial statistics). The task views are written and maintained by a subject matter expert. There are more than 35 such task views which can help new R users make sense of the packages availiable in their areas of interest and know which packages are recommended by an expert in their domain of interest. This can give instructors and students a curated view into packages that might match their interests or field of study:</w:t>
+      </w:r>
+      <w:r>
+        <w:t xml:space="preserve"> </w:t>
+      </w:r>
+      <w:hyperlink r:id="rId26">
         <w:r>
           <w:rPr>
             <w:rStyle w:val="Hyperlink"/>
@@ -183,11 +195,11 @@
       <w:pPr>
         <w:pStyle w:val="Heading3"/>
       </w:pPr>
-      <w:bookmarkStart w:id="26" w:name="rstudio"/>
+      <w:bookmarkStart w:id="27" w:name="rstudio"/>
       <w:r>
         <w:t xml:space="preserve">RStudio</w:t>
       </w:r>
-      <w:bookmarkEnd w:id="26"/>
+      <w:bookmarkEnd w:id="27"/>
     </w:p>
     <w:p>
       <w:pPr>
@@ -209,7 +221,7 @@
         <w:t xml:space="preserve">”</w:t>
       </w:r>
       <w:r>
-        <w:t xml:space="preserve">. Base R comes with a basic text editor for editing and executing R scprits. However most users quickly discover that writing R code is easier wiht an integrated developemnt environment (IDE). The most popular IDE for R is RStudio whcih we highly recommend for teaching.</w:t>
+        <w:t xml:space="preserve">. Base R comes with a basic text editor for editing and executing R scprits. However most users quickly discover that writing R code is easier with an integrated developemnt environment (IDE). The most popular IDE for R is RStudio which we highly recommend for teaching.</w:t>
       </w:r>
     </w:p>
     <w:p>
@@ -222,7 +234,7 @@
       <w:r>
         <w:t xml:space="preserve"> </w:t>
       </w:r>
-      <w:hyperlink r:id="rId27">
+      <w:hyperlink r:id="rId28">
         <w:r>
           <w:rPr>
             <w:rStyle w:val="Hyperlink"/>
@@ -244,7 +256,7 @@
       <w:r>
         <w:t xml:space="preserve">For many instructors, the freely availiable RStudio.cloud service (</w:t>
       </w:r>
-      <w:hyperlink r:id="rId28">
+      <w:hyperlink r:id="rId29">
         <w:r>
           <w:rPr>
             <w:rStyle w:val="Hyperlink"/>
@@ -276,7 +288,7 @@
                     </pic:cNvPicPr>
                   </pic:nvPicPr>
                   <pic:blipFill>
-                    <a:blip r:embed="rId29"/>
+                    <a:blip r:embed="rId30"/>
                     <a:stretch>
                       <a:fillRect/>
                     </a:stretch>
@@ -316,12 +328,12 @@
         <w:pStyle w:val="BodyText"/>
       </w:pPr>
       <w:r>
-        <w:t xml:space="preserve">Instructors who don’t want to use the cloud solutions, or can’t because of connectivity restrictions, can download and install R and RStudio on local hardware. For details on downloading and installing, see section 1.1 in R Cookbook Second Edition, available online at</w:t>
-      </w:r>
-      <w:r>
-        <w:t xml:space="preserve"> </w:t>
-      </w:r>
-      <w:hyperlink r:id="rId30">
+        <w:t xml:space="preserve">Instructors who do not want to use the cloud solutions, or can’t because of connectivity restrictions, can download and install R and RStudio on local hardware. For details on downloading and installing, see section 1.1 in R Cookbook Second Edition, available online at</w:t>
+      </w:r>
+      <w:r>
+        <w:t xml:space="preserve"> </w:t>
+      </w:r>
+      <w:hyperlink r:id="rId31">
         <w:r>
           <w:rPr>
             <w:rStyle w:val="Hyperlink"/>
@@ -337,11 +349,11 @@
       <w:pPr>
         <w:pStyle w:val="Heading3"/>
       </w:pPr>
-      <w:bookmarkStart w:id="31" w:name="projects"/>
+      <w:bookmarkStart w:id="32" w:name="projects"/>
       <w:r>
         <w:t xml:space="preserve">Projects</w:t>
       </w:r>
-      <w:bookmarkEnd w:id="31"/>
+      <w:bookmarkEnd w:id="32"/>
     </w:p>
     <w:p>
       <w:pPr>
@@ -434,11 +446,11 @@
       <w:pPr>
         <w:pStyle w:val="Heading3"/>
       </w:pPr>
-      <w:bookmarkStart w:id="32" w:name="tidyverse"/>
+      <w:bookmarkStart w:id="33" w:name="tidyverse"/>
       <w:r>
         <w:t xml:space="preserve">Tidyverse</w:t>
       </w:r>
-      <w:bookmarkEnd w:id="32"/>
+      <w:bookmarkEnd w:id="33"/>
     </w:p>
     <w:p>
       <w:pPr>
@@ -460,7 +472,16 @@
         <w:t xml:space="preserve">”</w:t>
       </w:r>
       <w:r>
-        <w:t xml:space="preserve">. The most concise definition of the Tidyverse comes directly from its originator and core maintainer, Wickham:</w:t>
+        <w:t xml:space="preserve">. The most concise definition of the Tidyverse comes directly from its originator and core maintainer, Wickham</w:t>
+      </w:r>
+      <w:r>
+        <w:rPr>
+          <w:rStyle w:val="FootnoteReference"/>
+        </w:rPr>
+        <w:footnoteReference w:id="34"/>
+      </w:r>
+      <w:r>
+        <w:t xml:space="preserve">:</w:t>
       </w:r>
     </w:p>
     <w:p>
@@ -497,7 +518,7 @@
       <w:r>
         <w:t xml:space="preserve"> </w:t>
       </w:r>
-      <w:hyperlink r:id="rId33">
+      <w:hyperlink r:id="rId35">
         <w:r>
           <w:rPr>
             <w:rStyle w:val="Hyperlink"/>
@@ -515,111 +536,104 @@
         <w:pStyle w:val="FirstParagraph"/>
       </w:pPr>
       <w:r>
+        <w:t xml:space="preserve">The authors have had very good experiences with introducing learners to the Tidyverse from the very beginning of the learning journey because these tools help learners see very quick successes which, in turn, keeps them engaged in the learning process. The popular plotting package</w:t>
+      </w:r>
+      <w:r>
+        <w:t xml:space="preserve"> </w:t>
+      </w:r>
+      <w:r>
+        <w:rPr>
+          <w:rStyle w:val="VerbatimChar"/>
+        </w:rPr>
+        <w:t xml:space="preserve">ggplot2</w:t>
+      </w:r>
+      <w:r>
+        <w:t xml:space="preserve"> </w:t>
+      </w:r>
+      <w:r>
+        <w:t xml:space="preserve">and the data manipulation package</w:t>
+      </w:r>
+      <w:r>
+        <w:t xml:space="preserve"> </w:t>
+      </w:r>
+      <w:r>
+        <w:rPr>
+          <w:rStyle w:val="VerbatimChar"/>
+        </w:rPr>
+        <w:t xml:space="preserve">dplyr</w:t>
+      </w:r>
+      <w:r>
+        <w:t xml:space="preserve"> </w:t>
+      </w:r>
+      <w:r>
+        <w:t xml:space="preserve">are both core Tidyverse packages.</w:t>
+      </w:r>
+    </w:p>
+    <w:p>
+      <w:pPr>
+        <w:pStyle w:val="BodyText"/>
+      </w:pPr>
+      <w:r>
+        <w:t xml:space="preserve">The Tidyverse meta-package, like any CRAN package, can be installed from the R Console:</w:t>
+      </w:r>
+    </w:p>
+    <w:p>
+      <w:pPr>
+        <w:pStyle w:val="SourceCode"/>
+      </w:pPr>
+      <w:r>
+        <w:rPr>
+          <w:rStyle w:val="KeywordTok"/>
+        </w:rPr>
+        <w:t xml:space="preserve">install.packages</w:t>
+      </w:r>
+      <w:r>
+        <w:rPr>
+          <w:rStyle w:val="NormalTok"/>
+        </w:rPr>
         <w:t xml:space="preserve">(</w:t>
       </w:r>
-      <w:hyperlink r:id="rId34">
-        <w:r>
-          <w:rPr>
-            <w:rStyle w:val="Hyperlink"/>
-          </w:rPr>
-          <w:t xml:space="preserve">https://blog.rstudio.com/2016/09/15/tidyverse-1-0-0/</w:t>
-        </w:r>
-      </w:hyperlink>
-      <w:r>
+      <w:r>
+        <w:rPr>
+          <w:rStyle w:val="StringTok"/>
+        </w:rPr>
+        <w:t xml:space="preserve">"tidyverse"</w:t>
+      </w:r>
+      <w:r>
+        <w:rPr>
+          <w:rStyle w:val="NormalTok"/>
+        </w:rPr>
         <w:t xml:space="preserve">)</w:t>
       </w:r>
     </w:p>
     <w:p>
       <w:pPr>
-        <w:pStyle w:val="BodyText"/>
-      </w:pPr>
-      <w:r>
-        <w:t xml:space="preserve">The authors have had very good experiences with introducing learners to the Tidyverse from the very beginning of the learning journey because these tools help learners see very quick successes which, in turn, keeps them engaged in the learning process. The popular plotting package</w:t>
-      </w:r>
-      <w:r>
-        <w:t xml:space="preserve"> </w:t>
-      </w:r>
-      <w:r>
-        <w:rPr>
-          <w:rStyle w:val="VerbatimChar"/>
-        </w:rPr>
-        <w:t xml:space="preserve">ggplot2</w:t>
-      </w:r>
-      <w:r>
-        <w:t xml:space="preserve"> </w:t>
-      </w:r>
-      <w:r>
-        <w:t xml:space="preserve">and the data manipulation package</w:t>
-      </w:r>
-      <w:r>
-        <w:t xml:space="preserve"> </w:t>
-      </w:r>
-      <w:r>
-        <w:rPr>
-          <w:rStyle w:val="VerbatimChar"/>
-        </w:rPr>
-        <w:t xml:space="preserve">dplyr</w:t>
-      </w:r>
-      <w:r>
-        <w:t xml:space="preserve"> </w:t>
-      </w:r>
-      <w:r>
-        <w:t xml:space="preserve">are both core Tidyverse packages.</w:t>
-      </w:r>
-    </w:p>
-    <w:p>
-      <w:pPr>
-        <w:pStyle w:val="BodyText"/>
-      </w:pPr>
-      <w:r>
-        <w:t xml:space="preserve">The Tidyverse meta-package, like any CRAN package, can be installed from the R Console:</w:t>
-      </w:r>
-    </w:p>
-    <w:p>
-      <w:pPr>
-        <w:pStyle w:val="SourceCode"/>
-      </w:pPr>
-      <w:r>
-        <w:rPr>
-          <w:rStyle w:val="KeywordTok"/>
-        </w:rPr>
-        <w:t xml:space="preserve">install.packages</w:t>
-      </w:r>
-      <w:r>
-        <w:rPr>
-          <w:rStyle w:val="NormalTok"/>
-        </w:rPr>
-        <w:t xml:space="preserve">(</w:t>
-      </w:r>
-      <w:r>
-        <w:rPr>
-          <w:rStyle w:val="StringTok"/>
-        </w:rPr>
-        <w:t xml:space="preserve">"tidyverse"</w:t>
-      </w:r>
-      <w:r>
-        <w:rPr>
-          <w:rStyle w:val="NormalTok"/>
-        </w:rPr>
-        <w:t xml:space="preserve">)</w:t>
-      </w:r>
-    </w:p>
-    <w:p>
-      <w:pPr>
         <w:pStyle w:val="Heading4"/>
       </w:pPr>
-      <w:bookmarkStart w:id="35" w:name="tidyverse-packages"/>
+      <w:bookmarkStart w:id="36" w:name="tidyverse-packages"/>
       <w:r>
         <w:t xml:space="preserve">Tidyverse Packages</w:t>
       </w:r>
-      <w:bookmarkEnd w:id="35"/>
+      <w:bookmarkEnd w:id="36"/>
     </w:p>
     <w:p>
       <w:pPr>
         <w:pStyle w:val="FirstParagraph"/>
       </w:pPr>
       <w:r>
-        <w:t xml:space="preserve">When a user installs the Tidyverse, 19 packages are installed. Then when the user loads the tidyverse using</w:t>
+        <w:t xml:space="preserve">When a user installs the Tidyverse, 19 packages are installed.</w:t>
+      </w:r>
+      <w:r>
+        <w:rPr>
+          <w:rStyle w:val="FootnoteReference"/>
+        </w:rPr>
+        <w:footnoteReference w:id="37"/>
+      </w:r>
+      <w:r>
+        <w:t xml:space="preserve"> </w:t>
+      </w:r>
+      <w:r>
+        <w:t xml:space="preserve">Then when the user loads the tidyverse using</w:t>
       </w:r>
       <w:r>
         <w:t xml:space="preserve"> </w:t>
@@ -855,6 +869,12 @@
       <w:r>
         <w:t xml:space="preserve">There are 11 additional Tidyverse packages that get installed, but not automatically loaded. These add specialized functions for more specialized uses.</w:t>
       </w:r>
+      <w:r>
+        <w:rPr>
+          <w:rStyle w:val="FootnoteReference"/>
+        </w:rPr>
+        <w:footnoteReference w:id="38"/>
+      </w:r>
     </w:p>
     <w:p>
       <w:pPr>
@@ -862,132 +882,128 @@
       </w:pPr>
       <w:r>
         <w:rPr>
+          <w:i/>
+        </w:rPr>
+        <w:t xml:space="preserve">Import</w:t>
+      </w:r>
+      <w:r>
+        <w:t xml:space="preserve"> </w:t>
+      </w:r>
+      <w:r>
+        <w:rPr>
+          <w:rStyle w:val="VerbatimChar"/>
+        </w:rPr>
+        <w:t xml:space="preserve">readxl</w:t>
+      </w:r>
+      <w:r>
+        <w:t xml:space="preserve">: reading Excel files</w:t>
+      </w:r>
+      <w:r>
+        <w:t xml:space="preserve"> </w:t>
+      </w:r>
+      <w:r>
+        <w:rPr>
+          <w:rStyle w:val="VerbatimChar"/>
+        </w:rPr>
+        <w:t xml:space="preserve">haven</w:t>
+      </w:r>
+      <w:r>
+        <w:t xml:space="preserve">: reading SPSS, Stata, and SAS data</w:t>
+      </w:r>
+      <w:r>
+        <w:t xml:space="preserve"> </w:t>
+      </w:r>
+      <w:r>
+        <w:rPr>
+          <w:rStyle w:val="VerbatimChar"/>
+        </w:rPr>
+        <w:t xml:space="preserve">jsonlite</w:t>
+      </w:r>
+      <w:r>
+        <w:t xml:space="preserve">: manipulating JSON</w:t>
+      </w:r>
+      <w:r>
+        <w:t xml:space="preserve"> </w:t>
+      </w:r>
+      <w:r>
+        <w:rPr>
+          <w:rStyle w:val="VerbatimChar"/>
+        </w:rPr>
+        <w:t xml:space="preserve">xml2</w:t>
+      </w:r>
+      <w:r>
+        <w:t xml:space="preserve">: reading xml</w:t>
+      </w:r>
+      <w:r>
+        <w:br/>
+      </w:r>
+      <w:r>
+        <w:rPr>
+          <w:rStyle w:val="VerbatimChar"/>
+        </w:rPr>
+        <w:t xml:space="preserve">httr</w:t>
+      </w:r>
+      <w:r>
+        <w:t xml:space="preserve">: accessing web APIs</w:t>
+      </w:r>
+      <w:r>
+        <w:t xml:space="preserve"> </w:t>
+      </w:r>
+      <w:r>
+        <w:rPr>
+          <w:rStyle w:val="VerbatimChar"/>
+        </w:rPr>
+        <w:t xml:space="preserve">rvest</w:t>
+      </w:r>
+      <w:r>
+        <w:t xml:space="preserve">: for web scraping</w:t>
+      </w:r>
+    </w:p>
+    <w:p>
+      <w:pPr>
+        <w:pStyle w:val="BodyText"/>
+      </w:pPr>
+      <w:r>
+        <w:rPr>
+          <w:i/>
+        </w:rPr>
+        <w:t xml:space="preserve">Wrangle</w:t>
+      </w:r>
+      <w:r>
+        <w:t xml:space="preserve"> </w:t>
+      </w:r>
+      <w:r>
+        <w:rPr>
+          <w:rStyle w:val="VerbatimChar"/>
+        </w:rPr>
+        <w:t xml:space="preserve">lubridate</w:t>
+      </w:r>
+      <w:r>
+        <w:t xml:space="preserve">: date manipulation</w:t>
+      </w:r>
+      <w:r>
+        <w:br/>
+      </w:r>
+      <w:r>
+        <w:rPr>
           <w:rStyle w:val="VerbatimChar"/>
         </w:rPr>
         <w:t xml:space="preserve">hms</w:t>
       </w:r>
       <w:r>
-        <w:t xml:space="preserve">: time manipulation</w:t>
-      </w:r>
-      <w:r>
-        <w:t xml:space="preserve"> </w:t>
-      </w:r>
-      <w:r>
-        <w:rPr>
-          <w:rStyle w:val="VerbatimChar"/>
-        </w:rPr>
-        <w:t xml:space="preserve">lubridate</w:t>
-      </w:r>
-      <w:r>
-        <w:t xml:space="preserve">: date manipulation</w:t>
-      </w:r>
-      <w:r>
-        <w:br/>
-      </w:r>
-      <w:r>
-        <w:rPr>
-          <w:rStyle w:val="VerbatimChar"/>
-        </w:rPr>
-        <w:t xml:space="preserve">modelr</w:t>
-      </w:r>
-      <w:r>
-        <w:t xml:space="preserve">: model building</w:t>
-      </w:r>
-      <w:r>
-        <w:br/>
-      </w:r>
-      <w:r>
-        <w:rPr>
-          <w:rStyle w:val="VerbatimChar"/>
-        </w:rPr>
-        <w:t xml:space="preserve">broom</w:t>
-      </w:r>
-      <w:r>
-        <w:t xml:space="preserve">: output manipulation</w:t>
-      </w:r>
-      <w:r>
-        <w:br/>
-      </w:r>
-      <w:r>
-        <w:rPr>
-          <w:rStyle w:val="VerbatimChar"/>
-        </w:rPr>
-        <w:t xml:space="preserve">feather</w:t>
-      </w:r>
-      <w:r>
-        <w:t xml:space="preserve">: reading / writing data</w:t>
-      </w:r>
-      <w:r>
-        <w:t xml:space="preserve"> </w:t>
-      </w:r>
-      <w:r>
-        <w:rPr>
-          <w:rStyle w:val="VerbatimChar"/>
-        </w:rPr>
-        <w:t xml:space="preserve">haven</w:t>
-      </w:r>
-      <w:r>
-        <w:t xml:space="preserve">: reading / writing data</w:t>
-      </w:r>
-      <w:r>
-        <w:t xml:space="preserve"> </w:t>
-      </w:r>
-      <w:r>
-        <w:rPr>
-          <w:rStyle w:val="VerbatimChar"/>
-        </w:rPr>
-        <w:t xml:space="preserve">httr</w:t>
-      </w:r>
-      <w:r>
-        <w:t xml:space="preserve">: accessing html</w:t>
-      </w:r>
-      <w:r>
-        <w:t xml:space="preserve"> </w:t>
-      </w:r>
-      <w:r>
-        <w:rPr>
-          <w:rStyle w:val="VerbatimChar"/>
-        </w:rPr>
-        <w:t xml:space="preserve">jsonlite</w:t>
-      </w:r>
-      <w:r>
-        <w:t xml:space="preserve">: JSON manipulation</w:t>
-      </w:r>
-      <w:r>
-        <w:t xml:space="preserve"> </w:t>
-      </w:r>
-      <w:r>
-        <w:rPr>
-          <w:rStyle w:val="VerbatimChar"/>
-        </w:rPr>
-        <w:t xml:space="preserve">readxl</w:t>
-      </w:r>
-      <w:r>
-        <w:t xml:space="preserve">: reading Excel files</w:t>
-      </w:r>
-      <w:r>
-        <w:t xml:space="preserve"> </w:t>
-      </w:r>
-      <w:r>
-        <w:rPr>
-          <w:rStyle w:val="VerbatimChar"/>
-        </w:rPr>
-        <w:t xml:space="preserve">rvest</w:t>
-      </w:r>
-      <w:r>
-        <w:t xml:space="preserve">: scrape html data</w:t>
-      </w:r>
-      <w:r>
-        <w:t xml:space="preserve"> </w:t>
-      </w:r>
-      <w:r>
-        <w:rPr>
-          <w:rStyle w:val="VerbatimChar"/>
-        </w:rPr>
-        <w:t xml:space="preserve">xml2</w:t>
-      </w:r>
-      <w:r>
-        <w:t xml:space="preserve">: Data inport</w:t>
+        <w:t xml:space="preserve">: time-of-day manipulation</w:t>
+      </w:r>
+      <w:r>
+        <w:t xml:space="preserve"> </w:t>
+      </w:r>
+      <w:r>
+        <w:rPr>
+          <w:rStyle w:val="VerbatimChar"/>
+        </w:rPr>
+        <w:t xml:space="preserve">blob</w:t>
+      </w:r>
+      <w:r>
+        <w:t xml:space="preserve">: for storing binary data</w:t>
       </w:r>
     </w:p>
     <w:p>
@@ -995,12 +1011,47 @@
         <w:pStyle w:val="BodyText"/>
       </w:pPr>
       <w:r>
+        <w:rPr>
+          <w:i/>
+        </w:rPr>
+        <w:t xml:space="preserve">Program</w:t>
+      </w:r>
+      <w:r>
+        <w:t xml:space="preserve"> </w:t>
+      </w:r>
+      <w:r>
+        <w:rPr>
+          <w:rStyle w:val="VerbatimChar"/>
+        </w:rPr>
+        <w:t xml:space="preserve">magrittr</w:t>
+      </w:r>
+      <w:r>
+        <w:t xml:space="preserve">: provides the pipe operator</w:t>
+      </w:r>
+      <w:r>
+        <w:t xml:space="preserve"> </w:t>
+      </w:r>
+      <w:r>
+        <w:rPr>
+          <w:rStyle w:val="VerbatimChar"/>
+        </w:rPr>
+        <w:t xml:space="preserve">glue</w:t>
+      </w:r>
+      <w:r>
+        <w:t xml:space="preserve">: provides an alternative to paste</w:t>
+      </w:r>
+    </w:p>
+    <w:p>
+      <w:pPr>
+        <w:pStyle w:val="BodyText"/>
+      </w:pPr>
+      <w:r>
         <w:t xml:space="preserve">More info on each can be found at</w:t>
       </w:r>
       <w:r>
         <w:t xml:space="preserve"> </w:t>
       </w:r>
-      <w:hyperlink r:id="rId36">
+      <w:hyperlink r:id="rId39">
         <w:r>
           <w:rPr>
             <w:rStyle w:val="Hyperlink"/>
@@ -1013,11 +1064,11 @@
       <w:pPr>
         <w:pStyle w:val="Heading2"/>
       </w:pPr>
-      <w:bookmarkStart w:id="37" w:name="Xf7de1931d217e32f7f203d21605f41c755e2e33"/>
+      <w:bookmarkStart w:id="40" w:name="Xf7de1931d217e32f7f203d21605f41c755e2e33"/>
       <w:r>
         <w:t xml:space="preserve">Harnessing The Power of R, Tidyverse, and other Helpful Packages</w:t>
       </w:r>
-      <w:bookmarkEnd w:id="37"/>
+      <w:bookmarkEnd w:id="40"/>
     </w:p>
     <w:p>
       <w:pPr>
@@ -1046,11 +1097,11 @@
       <w:pPr>
         <w:pStyle w:val="Heading3"/>
       </w:pPr>
-      <w:bookmarkStart w:id="38" w:name="loading-data-gapminder"/>
+      <w:bookmarkStart w:id="41" w:name="loading-data-gapminder"/>
       <w:r>
         <w:t xml:space="preserve">Loading Data (Gapminder)</w:t>
       </w:r>
-      <w:bookmarkEnd w:id="38"/>
+      <w:bookmarkEnd w:id="41"/>
     </w:p>
     <w:p>
       <w:pPr>
@@ -1062,7 +1113,7 @@
       <w:r>
         <w:t xml:space="preserve"> </w:t>
       </w:r>
-      <w:hyperlink r:id="rId39">
+      <w:hyperlink r:id="rId42">
         <w:r>
           <w:rPr>
             <w:rStyle w:val="Hyperlink"/>
@@ -1287,7 +1338,7 @@
                     </pic:cNvPicPr>
                   </pic:nvPicPr>
                   <pic:blipFill>
-                    <a:blip r:embed="rId40"/>
+                    <a:blip r:embed="rId43"/>
                     <a:stretch>
                       <a:fillRect/>
                     </a:stretch>
@@ -1326,11 +1377,11 @@
       <w:pPr>
         <w:pStyle w:val="Heading3"/>
       </w:pPr>
-      <w:bookmarkStart w:id="41" w:name="initial-data-exploration"/>
+      <w:bookmarkStart w:id="44" w:name="initial-data-exploration"/>
       <w:r>
         <w:t xml:space="preserve">Initial Data Exploration</w:t>
       </w:r>
-      <w:bookmarkEnd w:id="41"/>
+      <w:bookmarkEnd w:id="44"/>
     </w:p>
     <w:p>
       <w:pPr>
@@ -1610,7 +1661,7 @@
         <w:t xml:space="preserve"> </w:t>
       </w:r>
       <w:r>
-        <w:t xml:space="preserve">things we often don’t spend excessive time on definitions and instead focus on getting students doing something interesting.</w:t>
+        <w:t xml:space="preserve">things we often do not spend excessive time on definitions and instead focus on getting students doing something interesting.</w:t>
       </w:r>
     </w:p>
     <w:p>
@@ -3050,7 +3101,7 @@
       <w:pPr>
         <w:pStyle w:val="Heading3"/>
       </w:pPr>
-      <w:bookmarkStart w:id="42" w:name="dplyr-verbs"/>
+      <w:bookmarkStart w:id="45" w:name="dplyr-verbs"/>
       <w:r>
         <w:rPr>
           <w:rStyle w:val="VerbatimChar"/>
@@ -3063,7 +3114,7 @@
       <w:r>
         <w:t xml:space="preserve">Verbs</w:t>
       </w:r>
-      <w:bookmarkEnd w:id="42"/>
+      <w:bookmarkEnd w:id="45"/>
     </w:p>
     <w:p>
       <w:pPr>
@@ -3186,7 +3237,7 @@
       <w:pPr>
         <w:pStyle w:val="Heading4"/>
       </w:pPr>
-      <w:bookmarkStart w:id="43" w:name="verb-1-select"/>
+      <w:bookmarkStart w:id="46" w:name="verb-1-select"/>
       <w:r>
         <w:t xml:space="preserve">Verb 1:</w:t>
       </w:r>
@@ -3199,7 +3250,7 @@
         </w:rPr>
         <w:t xml:space="preserve">select</w:t>
       </w:r>
-      <w:bookmarkEnd w:id="43"/>
+      <w:bookmarkEnd w:id="46"/>
     </w:p>
     <w:p>
       <w:pPr>
@@ -3477,7 +3528,7 @@
       <w:pPr>
         <w:pStyle w:val="Heading4"/>
       </w:pPr>
-      <w:bookmarkStart w:id="44" w:name="verb-2-filter"/>
+      <w:bookmarkStart w:id="47" w:name="verb-2-filter"/>
       <w:r>
         <w:t xml:space="preserve">Verb 2:</w:t>
       </w:r>
@@ -3490,7 +3541,7 @@
         </w:rPr>
         <w:t xml:space="preserve">filter</w:t>
       </w:r>
-      <w:bookmarkEnd w:id="44"/>
+      <w:bookmarkEnd w:id="47"/>
     </w:p>
     <w:p>
       <w:pPr>
@@ -3759,7 +3810,7 @@
       <w:pPr>
         <w:pStyle w:val="Heading4"/>
       </w:pPr>
-      <w:bookmarkStart w:id="45" w:name="verb-3-mutate"/>
+      <w:bookmarkStart w:id="48" w:name="verb-3-mutate"/>
       <w:r>
         <w:t xml:space="preserve">Verb 3:</w:t>
       </w:r>
@@ -3772,7 +3823,7 @@
         </w:rPr>
         <w:t xml:space="preserve">mutate</w:t>
       </w:r>
-      <w:bookmarkEnd w:id="45"/>
+      <w:bookmarkEnd w:id="48"/>
     </w:p>
     <w:p>
       <w:pPr>
@@ -4059,7 +4110,7 @@
       <w:pPr>
         <w:pStyle w:val="Heading4"/>
       </w:pPr>
-      <w:bookmarkStart w:id="46" w:name="verb-4-group_by"/>
+      <w:bookmarkStart w:id="49" w:name="verb-4-group_by"/>
       <w:r>
         <w:t xml:space="preserve">Verb 4:</w:t>
       </w:r>
@@ -4072,7 +4123,7 @@
         </w:rPr>
         <w:t xml:space="preserve">group_by</w:t>
       </w:r>
-      <w:bookmarkEnd w:id="46"/>
+      <w:bookmarkEnd w:id="49"/>
     </w:p>
     <w:p>
       <w:pPr>
@@ -4311,7 +4362,7 @@
       <w:pPr>
         <w:pStyle w:val="Heading4"/>
       </w:pPr>
-      <w:bookmarkStart w:id="47" w:name="verb-5-summarise"/>
+      <w:bookmarkStart w:id="50" w:name="verb-5-summarise"/>
       <w:r>
         <w:t xml:space="preserve">Verb 5:</w:t>
       </w:r>
@@ -4324,7 +4375,7 @@
         </w:rPr>
         <w:t xml:space="preserve">summarise</w:t>
       </w:r>
-      <w:bookmarkEnd w:id="47"/>
+      <w:bookmarkEnd w:id="50"/>
     </w:p>
     <w:p>
       <w:pPr>
@@ -4563,7 +4614,7 @@
       <w:pPr>
         <w:pStyle w:val="Heading4"/>
       </w:pPr>
-      <w:bookmarkStart w:id="48" w:name="verb-6-arrange"/>
+      <w:bookmarkStart w:id="51" w:name="verb-6-arrange"/>
       <w:r>
         <w:t xml:space="preserve">Verb 6:</w:t>
       </w:r>
@@ -4576,7 +4627,7 @@
         </w:rPr>
         <w:t xml:space="preserve">arrange</w:t>
       </w:r>
-      <w:bookmarkEnd w:id="48"/>
+      <w:bookmarkEnd w:id="51"/>
     </w:p>
     <w:p>
       <w:pPr>
@@ -5022,7 +5073,7 @@
       <w:pPr>
         <w:pStyle w:val="Heading4"/>
       </w:pPr>
-      <w:bookmarkStart w:id="49" w:name="simplifying-code-with-the-pipe-operator"/>
+      <w:bookmarkStart w:id="52" w:name="simplifying-code-with-the-pipe-operator"/>
       <w:r>
         <w:t xml:space="preserve">Simplifying Code with the Pipe Operator:</w:t>
       </w:r>
@@ -5035,7 +5086,7 @@
         </w:rPr>
         <w:t xml:space="preserve">%&gt;%</w:t>
       </w:r>
-      <w:bookmarkEnd w:id="49"/>
+      <w:bookmarkEnd w:id="52"/>
     </w:p>
     <w:p>
       <w:pPr>
@@ -5502,11 +5553,11 @@
       <w:pPr>
         <w:pStyle w:val="Heading3"/>
       </w:pPr>
-      <w:bookmarkStart w:id="50" w:name="Xd21492411b06b05a11731883bd06d6d3698951b"/>
+      <w:bookmarkStart w:id="53" w:name="Xd21492411b06b05a11731883bd06d6d3698951b"/>
       <w:r>
         <w:t xml:space="preserve">Plotting and Exploratory Data Analysis (EDA)</w:t>
       </w:r>
-      <w:bookmarkEnd w:id="50"/>
+      <w:bookmarkEnd w:id="53"/>
     </w:p>
     <w:p>
       <w:pPr>
@@ -5535,14 +5586,14 @@
       <w:pPr>
         <w:pStyle w:val="Heading4"/>
       </w:pPr>
-      <w:bookmarkStart w:id="51" w:name="esquisse"/>
+      <w:bookmarkStart w:id="54" w:name="esquisse"/>
       <w:r>
         <w:rPr>
           <w:rStyle w:val="VerbatimChar"/>
         </w:rPr>
         <w:t xml:space="preserve">esquisse</w:t>
       </w:r>
-      <w:bookmarkEnd w:id="51"/>
+      <w:bookmarkEnd w:id="54"/>
     </w:p>
     <w:p>
       <w:pPr>
@@ -5682,7 +5733,7 @@
                     </pic:cNvPicPr>
                   </pic:nvPicPr>
                   <pic:blipFill>
-                    <a:blip r:embed="rId52"/>
+                    <a:blip r:embed="rId55"/>
                     <a:stretch>
                       <a:fillRect/>
                     </a:stretch>
@@ -5805,7 +5856,7 @@
                     </pic:cNvPicPr>
                   </pic:nvPicPr>
                   <pic:blipFill>
-                    <a:blip r:embed="rId53"/>
+                    <a:blip r:embed="rId56"/>
                     <a:stretch>
                       <a:fillRect/>
                     </a:stretch>
@@ -5910,7 +5961,7 @@
       <w:r>
         <w:t xml:space="preserve"> </w:t>
       </w:r>
-      <w:hyperlink r:id="rId54">
+      <w:hyperlink r:id="rId57">
         <w:r>
           <w:rPr>
             <w:rStyle w:val="Hyperlink"/>
@@ -5923,14 +5974,14 @@
       <w:pPr>
         <w:pStyle w:val="Heading4"/>
       </w:pPr>
-      <w:bookmarkStart w:id="55" w:name="ggpairs"/>
+      <w:bookmarkStart w:id="58" w:name="ggpairs"/>
       <w:r>
         <w:rPr>
           <w:rStyle w:val="VerbatimChar"/>
         </w:rPr>
         <w:t xml:space="preserve">ggpairs</w:t>
       </w:r>
-      <w:bookmarkEnd w:id="55"/>
+      <w:bookmarkEnd w:id="58"/>
     </w:p>
     <w:p>
       <w:pPr>
@@ -6102,7 +6153,7 @@
                     </pic:cNvPicPr>
                   </pic:nvPicPr>
                   <pic:blipFill>
-                    <a:blip r:embed="rId56"/>
+                    <a:blip r:embed="rId59"/>
                     <a:stretch>
                       <a:fillRect/>
                     </a:stretch>
@@ -6149,11 +6200,11 @@
       <w:pPr>
         <w:pStyle w:val="Heading3"/>
       </w:pPr>
-      <w:bookmarkStart w:id="57" w:name="regression"/>
+      <w:bookmarkStart w:id="60" w:name="regression"/>
       <w:r>
         <w:t xml:space="preserve">Regression</w:t>
       </w:r>
-      <w:bookmarkEnd w:id="57"/>
+      <w:bookmarkEnd w:id="60"/>
     </w:p>
     <w:p>
       <w:pPr>
@@ -6192,11 +6243,11 @@
       <w:pPr>
         <w:pStyle w:val="Heading4"/>
       </w:pPr>
-      <w:bookmarkStart w:id="58" w:name="simple-linear-regression"/>
+      <w:bookmarkStart w:id="61" w:name="simple-linear-regression"/>
       <w:r>
         <w:t xml:space="preserve">Simple Linear Regression</w:t>
       </w:r>
-      <w:bookmarkEnd w:id="58"/>
+      <w:bookmarkEnd w:id="61"/>
     </w:p>
     <w:p>
       <w:pPr>
@@ -7286,11 +7337,11 @@
       <w:pPr>
         <w:pStyle w:val="Heading4"/>
       </w:pPr>
-      <w:bookmarkStart w:id="59" w:name="linear-regression-modeling-assumptions"/>
+      <w:bookmarkStart w:id="62" w:name="linear-regression-modeling-assumptions"/>
       <w:r>
         <w:t xml:space="preserve">Linear Regression Modeling Assumptions</w:t>
       </w:r>
-      <w:bookmarkEnd w:id="59"/>
+      <w:bookmarkEnd w:id="62"/>
     </w:p>
     <w:p>
       <w:pPr>
@@ -7400,7 +7451,7 @@
         <w:rPr>
           <w:rStyle w:val="FootnoteReference"/>
         </w:rPr>
-        <w:footnoteReference w:id="60"/>
+        <w:footnoteReference w:id="63"/>
       </w:r>
       <w:r>
         <w:t xml:space="preserve"> </w:t>
@@ -7437,22 +7488,9 @@
         </w:rPr>
         <w:t xml:space="preserve">(lindia)</w:t>
       </w:r>
-    </w:p>
-    <w:p>
-      <w:pPr>
-        <w:pStyle w:val="SourceCode"/>
-      </w:pPr>
-      <w:r>
-        <w:rPr>
-          <w:rStyle w:val="VerbatimChar"/>
-        </w:rPr>
-        <w:t xml:space="preserve">## Warning: package 'lindia' was built under R version 3.6.1</w:t>
-      </w:r>
-    </w:p>
-    <w:p>
-      <w:pPr>
-        <w:pStyle w:val="SourceCode"/>
-      </w:pPr>
+      <w:r>
+        <w:br/>
+      </w:r>
       <w:r>
         <w:rPr>
           <w:rStyle w:val="NormalTok"/>
@@ -7533,17 +7571,6 @@
           <w:rStyle w:val="NormalTok"/>
         </w:rPr>
         <w:t xml:space="preserve">)</w:t>
-      </w:r>
-    </w:p>
-    <w:p>
-      <w:pPr>
-        <w:pStyle w:val="SourceCode"/>
-      </w:pPr>
-      <w:r>
-        <w:rPr>
-          <w:rStyle w:val="VerbatimChar"/>
-        </w:rPr>
-        <w:t xml:space="preserve">## `stat_bin()` using `bins = 30`. Pick better value with `binwidth`.</w:t>
       </w:r>
     </w:p>
     <w:p>
@@ -7566,7 +7593,7 @@
                     </pic:cNvPicPr>
                   </pic:nvPicPr>
                   <pic:blipFill>
-                    <a:blip r:embed="rId61"/>
+                    <a:blip r:embed="rId64"/>
                     <a:stretch>
                       <a:fillRect/>
                     </a:stretch>
@@ -7681,11 +7708,11 @@
       <w:pPr>
         <w:pStyle w:val="Heading4"/>
       </w:pPr>
-      <w:bookmarkStart w:id="62" w:name="transformations-and-residual-revaluation"/>
+      <w:bookmarkStart w:id="65" w:name="transformations-and-residual-revaluation"/>
       <w:r>
         <w:t xml:space="preserve">Transformations and Residual Revaluation</w:t>
       </w:r>
-      <w:bookmarkEnd w:id="62"/>
+      <w:bookmarkEnd w:id="65"/>
     </w:p>
     <w:p>
       <w:pPr>
@@ -8100,17 +8127,6 @@
           <w:rStyle w:val="NormalTok"/>
         </w:rPr>
         <w:t xml:space="preserve">) </w:t>
-      </w:r>
-    </w:p>
-    <w:p>
-      <w:pPr>
-        <w:pStyle w:val="SourceCode"/>
-      </w:pPr>
-      <w:r>
-        <w:rPr>
-          <w:rStyle w:val="VerbatimChar"/>
-        </w:rPr>
-        <w:t xml:space="preserve">## `stat_bin()` using `bins = 30`. Pick better value with `binwidth`.</w:t>
       </w:r>
     </w:p>
     <w:p>
@@ -8133,7 +8149,7 @@
                     </pic:cNvPicPr>
                   </pic:nvPicPr>
                   <pic:blipFill>
-                    <a:blip r:embed="rId63"/>
+                    <a:blip r:embed="rId66"/>
                     <a:stretch>
                       <a:fillRect/>
                     </a:stretch>
@@ -8192,11 +8208,11 @@
       <w:pPr>
         <w:pStyle w:val="Heading2"/>
       </w:pPr>
-      <w:bookmarkStart w:id="64" w:name="conclusion"/>
+      <w:bookmarkStart w:id="67" w:name="conclusion"/>
       <w:r>
         <w:t xml:space="preserve">Conclusion</w:t>
       </w:r>
-      <w:bookmarkEnd w:id="64"/>
+      <w:bookmarkEnd w:id="67"/>
     </w:p>
     <w:p>
       <w:pPr>
@@ -8216,34 +8232,214 @@
     </w:p>
     <w:p>
       <w:pPr>
-        <w:pStyle w:val="BodyText"/>
+        <w:pStyle w:val="Heading1"/>
+      </w:pPr>
+      <w:bookmarkStart w:id="68" w:name="bibliography"/>
+      <w:r>
+        <w:t xml:space="preserve">Bibliography</w:t>
+      </w:r>
+      <w:bookmarkEnd w:id="68"/>
+    </w:p>
+    <w:p>
+      <w:pPr>
+        <w:pStyle w:val="FirstParagraph"/>
       </w:pPr>
       <w:r>
         <w:t xml:space="preserve">–&gt;</w:t>
       </w:r>
     </w:p>
-    <w:p>
-      <w:pPr>
-        <w:pStyle w:val="Heading1"/>
-      </w:pPr>
-      <w:bookmarkStart w:id="65" w:name="bibliography"/>
-      <w:r>
-        <w:t xml:space="preserve">Bibliography</w:t>
-      </w:r>
-      <w:bookmarkEnd w:id="65"/>
-    </w:p>
-    <w:bookmarkStart w:id="67" w:name="refs"/>
-    <w:bookmarkStart w:id="66" w:name="ref-smith"/>
+    <w:bookmarkStart w:id="80" w:name="refs"/>
+    <w:bookmarkStart w:id="70" w:name="ref-jdsreference"/>
     <w:p>
       <w:pPr>
         <w:pStyle w:val="Bibliography"/>
       </w:pPr>
       <w:r>
+        <w:t xml:space="preserve">“Easily Install and Load the Tidyverse.”</w:t>
+      </w:r>
+      <w:r>
+        <w:t xml:space="preserve"> </w:t>
+      </w:r>
+      <w:r>
+        <w:rPr>
+          <w:i/>
+        </w:rPr>
+        <w:t xml:space="preserve">Easily Install and Load the ’Tidyverse’ • Tidyverse</w:t>
+      </w:r>
+      <w:r>
+        <w:t xml:space="preserve">, n.d.</w:t>
+      </w:r>
+      <w:r>
+        <w:t xml:space="preserve"> </w:t>
+      </w:r>
+      <w:hyperlink r:id="rId69">
+        <w:r>
+          <w:rPr>
+            <w:rStyle w:val="Hyperlink"/>
+          </w:rPr>
+          <w:t xml:space="preserve">https://tidyverse.tidyverse.org/</w:t>
+        </w:r>
+      </w:hyperlink>
+      <w:r>
+        <w:t xml:space="preserve">.</w:t>
+      </w:r>
+    </w:p>
+    <w:bookmarkEnd w:id="70"/>
+    <w:bookmarkStart w:id="72" w:name="ref-lindia"/>
+    <w:p>
+      <w:pPr>
+        <w:pStyle w:val="Bibliography"/>
+      </w:pPr>
+      <w:r>
+        <w:t xml:space="preserve">Lee, Yeuk Yu, and Samuel Ventura.</w:t>
+      </w:r>
+      <w:r>
+        <w:t xml:space="preserve"> </w:t>
+      </w:r>
+      <w:r>
+        <w:rPr>
+          <w:i/>
+        </w:rPr>
+        <w:t xml:space="preserve">Lindia: Automated Linear Regression Diagnostic</w:t>
+      </w:r>
+      <w:r>
+        <w:t xml:space="preserve">, 2017.</w:t>
+      </w:r>
+      <w:r>
+        <w:t xml:space="preserve"> </w:t>
+      </w:r>
+      <w:hyperlink r:id="rId71">
+        <w:r>
+          <w:rPr>
+            <w:rStyle w:val="Hyperlink"/>
+          </w:rPr>
+          <w:t xml:space="preserve">https://CRAN.R-project.org/package=lindia</w:t>
+        </w:r>
+      </w:hyperlink>
+      <w:r>
+        <w:t xml:space="preserve">.</w:t>
+      </w:r>
+    </w:p>
+    <w:bookmarkEnd w:id="72"/>
+    <w:bookmarkStart w:id="73" w:name="ref-smith"/>
+    <w:p>
+      <w:pPr>
+        <w:pStyle w:val="Bibliography"/>
+      </w:pPr>
+      <w:r>
         <w:t xml:space="preserve">Smith, Adam, and Alan B. Krueger. “The Wealth of Nations.” Bantam Classics, 2003.</w:t>
       </w:r>
     </w:p>
-    <w:bookmarkEnd w:id="66"/>
-    <w:bookmarkEnd w:id="67"/>
+    <w:bookmarkEnd w:id="73"/>
+    <w:bookmarkStart w:id="75" w:name="ref-cran"/>
+    <w:p>
+      <w:pPr>
+        <w:pStyle w:val="Bibliography"/>
+      </w:pPr>
+      <w:r>
+        <w:t xml:space="preserve">“The Comprehensive R Archive Network.”</w:t>
+      </w:r>
+      <w:r>
+        <w:t xml:space="preserve"> </w:t>
+      </w:r>
+      <w:r>
+        <w:rPr>
+          <w:i/>
+        </w:rPr>
+        <w:t xml:space="preserve">The Comprehensive R Archive Network</w:t>
+      </w:r>
+      <w:r>
+        <w:t xml:space="preserve">, n.d.</w:t>
+      </w:r>
+      <w:r>
+        <w:t xml:space="preserve"> </w:t>
+      </w:r>
+      <w:hyperlink r:id="rId74">
+        <w:r>
+          <w:rPr>
+            <w:rStyle w:val="Hyperlink"/>
+          </w:rPr>
+          <w:t xml:space="preserve">https://cran.r-project.org/</w:t>
+        </w:r>
+      </w:hyperlink>
+      <w:r>
+        <w:t xml:space="preserve">.</w:t>
+      </w:r>
+    </w:p>
+    <w:bookmarkEnd w:id="75"/>
+    <w:bookmarkStart w:id="77" w:name="ref-rstudioblog"/>
+    <w:p>
+      <w:pPr>
+        <w:pStyle w:val="Bibliography"/>
+      </w:pPr>
+      <w:r>
+        <w:t xml:space="preserve">“Tidyverse 1.0.0.”</w:t>
+      </w:r>
+      <w:r>
+        <w:t xml:space="preserve"> </w:t>
+      </w:r>
+      <w:r>
+        <w:rPr>
+          <w:i/>
+        </w:rPr>
+        <w:t xml:space="preserve">RStudio Blog</w:t>
+      </w:r>
+      <w:r>
+        <w:t xml:space="preserve">, n.d.</w:t>
+      </w:r>
+      <w:r>
+        <w:t xml:space="preserve"> </w:t>
+      </w:r>
+      <w:hyperlink r:id="rId76">
+        <w:r>
+          <w:rPr>
+            <w:rStyle w:val="Hyperlink"/>
+          </w:rPr>
+          <w:t xml:space="preserve">https://blog.rstudio.com/2016/09/15/tidyverse-1-0-0/</w:t>
+        </w:r>
+      </w:hyperlink>
+      <w:r>
+        <w:t xml:space="preserve">.</w:t>
+      </w:r>
+    </w:p>
+    <w:bookmarkEnd w:id="77"/>
+    <w:bookmarkStart w:id="79" w:name="ref-dustysreference"/>
+    <w:p>
+      <w:pPr>
+        <w:pStyle w:val="Bibliography"/>
+      </w:pPr>
+      <w:r>
+        <w:t xml:space="preserve">“Tidyverse Packages.”</w:t>
+      </w:r>
+      <w:r>
+        <w:t xml:space="preserve"> </w:t>
+      </w:r>
+      <w:r>
+        <w:rPr>
+          <w:i/>
+        </w:rPr>
+        <w:t xml:space="preserve">Tidyverse</w:t>
+      </w:r>
+      <w:r>
+        <w:t xml:space="preserve">, n.d.</w:t>
+      </w:r>
+      <w:r>
+        <w:t xml:space="preserve"> </w:t>
+      </w:r>
+      <w:hyperlink r:id="rId78">
+        <w:r>
+          <w:rPr>
+            <w:rStyle w:val="Hyperlink"/>
+          </w:rPr>
+          <w:t xml:space="preserve">https://www.tidyverse.org/packages/</w:t>
+        </w:r>
+      </w:hyperlink>
+      <w:r>
+        <w:t xml:space="preserve">.</w:t>
+      </w:r>
+    </w:p>
+    <w:bookmarkEnd w:id="79"/>
+    <w:bookmarkEnd w:id="80"/>
     <w:sectPr/>
   </w:body>
 </w:document>
@@ -8288,7 +8484,7 @@
       </w:r>
     </w:p>
   </w:footnote>
-  <w:footnote w:id="60">
+  <w:footnote w:id="25">
     <w:p>
       <w:pPr>
         <w:pStyle w:val="FootnoteText"/>
@@ -8303,10 +8499,95 @@
         <w:t xml:space="preserve"> </w:t>
       </w:r>
       <w:r>
-        <w:rPr>
-          <w:b/>
-        </w:rPr>
-        <w:t xml:space="preserve">???</w:t>
+        <w:t xml:space="preserve">“The Comprehensive R Archive Network.”</w:t>
+      </w:r>
+    </w:p>
+  </w:footnote>
+  <w:footnote w:id="34">
+    <w:p>
+      <w:pPr>
+        <w:pStyle w:val="FootnoteText"/>
+      </w:pPr>
+      <w:r>
+        <w:rPr>
+          <w:rStyle w:val="FootnoteReference"/>
+        </w:rPr>
+        <w:footnoteRef/>
+      </w:r>
+      <w:r>
+        <w:t xml:space="preserve"> </w:t>
+      </w:r>
+      <w:r>
+        <w:t xml:space="preserve">“Tidyverse 1.0.0.”</w:t>
+      </w:r>
+    </w:p>
+  </w:footnote>
+  <w:footnote w:id="37">
+    <w:p>
+      <w:pPr>
+        <w:pStyle w:val="FootnoteText"/>
+      </w:pPr>
+      <w:r>
+        <w:rPr>
+          <w:rStyle w:val="FootnoteReference"/>
+        </w:rPr>
+        <w:footnoteRef/>
+      </w:r>
+      <w:r>
+        <w:t xml:space="preserve"> </w:t>
+      </w:r>
+      <w:r>
+        <w:t xml:space="preserve">“Tidyverse Packages”; “Easily Install and Load the Tidyverse.”</w:t>
+      </w:r>
+    </w:p>
+  </w:footnote>
+  <w:footnote w:id="38">
+    <w:p>
+      <w:pPr>
+        <w:pStyle w:val="FootnoteText"/>
+      </w:pPr>
+      <w:r>
+        <w:rPr>
+          <w:rStyle w:val="FootnoteReference"/>
+        </w:rPr>
+        <w:footnoteRef/>
+      </w:r>
+      <w:r>
+        <w:t xml:space="preserve"> </w:t>
+      </w:r>
+      <w:r>
+        <w:t xml:space="preserve">“Tidyverse Packages”; “Easily Install and Load the Tidyverse.”</w:t>
+      </w:r>
+    </w:p>
+  </w:footnote>
+  <w:footnote w:id="63">
+    <w:p>
+      <w:pPr>
+        <w:pStyle w:val="FootnoteText"/>
+      </w:pPr>
+      <w:r>
+        <w:rPr>
+          <w:rStyle w:val="FootnoteReference"/>
+        </w:rPr>
+        <w:footnoteRef/>
+      </w:r>
+      <w:r>
+        <w:t xml:space="preserve"> </w:t>
+      </w:r>
+      <w:r>
+        <w:t xml:space="preserve">Lee and Ventura,</w:t>
+      </w:r>
+      <w:r>
+        <w:t xml:space="preserve"> </w:t>
+      </w:r>
+      <w:r>
+        <w:rPr>
+          <w:i/>
+        </w:rPr>
+        <w:t xml:space="preserve">Lindia</w:t>
+      </w:r>
+      <w:r>
+        <w:t xml:space="preserve">.</w:t>
       </w:r>
     </w:p>
   </w:footnote>

</xml_diff>

<commit_message>
fixed citation to overcome pandoc error
</commit_message>
<xml_diff>
--- a/r_for_the_student.docx
+++ b/r_for_the_student.docx
@@ -886,9 +886,11 @@
         </w:rPr>
         <w:t xml:space="preserve">Import</w:t>
       </w:r>
-      <w:r>
-        <w:t xml:space="preserve"> </w:t>
-      </w:r>
+    </w:p>
+    <w:p>
+      <w:pPr>
+        <w:pStyle w:val="BodyText"/>
+      </w:pPr>
       <w:r>
         <w:rPr>
           <w:rStyle w:val="VerbatimChar"/>
@@ -969,9 +971,11 @@
         </w:rPr>
         <w:t xml:space="preserve">Wrangle</w:t>
       </w:r>
-      <w:r>
-        <w:t xml:space="preserve"> </w:t>
-      </w:r>
+    </w:p>
+    <w:p>
+      <w:pPr>
+        <w:pStyle w:val="BodyText"/>
+      </w:pPr>
       <w:r>
         <w:rPr>
           <w:rStyle w:val="VerbatimChar"/>
@@ -1016,9 +1020,11 @@
         </w:rPr>
         <w:t xml:space="preserve">Program</w:t>
       </w:r>
-      <w:r>
-        <w:t xml:space="preserve"> </w:t>
-      </w:r>
+    </w:p>
+    <w:p>
+      <w:pPr>
+        <w:pStyle w:val="BodyText"/>
+      </w:pPr>
       <w:r>
         <w:rPr>
           <w:rStyle w:val="VerbatimChar"/>
@@ -1108,19 +1114,17 @@
         <w:pStyle w:val="FirstParagraph"/>
       </w:pPr>
       <w:r>
-        <w:t xml:space="preserve">To aide our instructions, we will explore the Gapminder data set. The Gapminder dataset is created by the Gapminder Foundation which is a non-profit which promots sustainable global development.</w:t>
-      </w:r>
-      <w:r>
-        <w:t xml:space="preserve"> </w:t>
-      </w:r>
-      <w:hyperlink r:id="rId42">
-        <w:r>
-          <w:rPr>
-            <w:rStyle w:val="Hyperlink"/>
-          </w:rPr>
-          <w:t xml:space="preserve">https://www.gapminder.org</w:t>
-        </w:r>
-      </w:hyperlink>
+        <w:t xml:space="preserve">To aide our instructions, we will explore the Gapminder data set. The Gapminder dataset is created by the Gapminder Foundation which is a non-profit which promots sustainable global development</w:t>
+      </w:r>
+      <w:r>
+        <w:rPr>
+          <w:rStyle w:val="FootnoteReference"/>
+        </w:rPr>
+        <w:footnoteReference w:id="42"/>
+      </w:r>
+      <w:r>
+        <w:t xml:space="preserve">.</w:t>
+      </w:r>
     </w:p>
     <w:p>
       <w:pPr>
@@ -1707,7 +1711,16 @@
         <w:t xml:space="preserve"> </w:t>
       </w:r>
       <w:r>
-        <w:t xml:space="preserve">library. You may need to download the</w:t>
+        <w:t xml:space="preserve">library</w:t>
+      </w:r>
+      <w:r>
+        <w:rPr>
+          <w:rStyle w:val="FootnoteReference"/>
+        </w:rPr>
+        <w:footnoteReference w:id="45"/>
+      </w:r>
+      <w:r>
+        <w:t xml:space="preserve">. You may need to download the</w:t>
       </w:r>
       <w:r>
         <w:t xml:space="preserve"> </w:t>
@@ -3101,7 +3114,7 @@
       <w:pPr>
         <w:pStyle w:val="Heading3"/>
       </w:pPr>
-      <w:bookmarkStart w:id="45" w:name="dplyr-verbs"/>
+      <w:bookmarkStart w:id="46" w:name="dplyr-verbs"/>
       <w:r>
         <w:rPr>
           <w:rStyle w:val="VerbatimChar"/>
@@ -3114,7 +3127,7 @@
       <w:r>
         <w:t xml:space="preserve">Verbs</w:t>
       </w:r>
-      <w:bookmarkEnd w:id="45"/>
+      <w:bookmarkEnd w:id="46"/>
     </w:p>
     <w:p>
       <w:pPr>
@@ -3237,7 +3250,7 @@
       <w:pPr>
         <w:pStyle w:val="Heading4"/>
       </w:pPr>
-      <w:bookmarkStart w:id="46" w:name="verb-1-select"/>
+      <w:bookmarkStart w:id="47" w:name="verb-1-select"/>
       <w:r>
         <w:t xml:space="preserve">Verb 1:</w:t>
       </w:r>
@@ -3250,7 +3263,7 @@
         </w:rPr>
         <w:t xml:space="preserve">select</w:t>
       </w:r>
-      <w:bookmarkEnd w:id="46"/>
+      <w:bookmarkEnd w:id="47"/>
     </w:p>
     <w:p>
       <w:pPr>
@@ -3528,7 +3541,7 @@
       <w:pPr>
         <w:pStyle w:val="Heading4"/>
       </w:pPr>
-      <w:bookmarkStart w:id="47" w:name="verb-2-filter"/>
+      <w:bookmarkStart w:id="48" w:name="verb-2-filter"/>
       <w:r>
         <w:t xml:space="preserve">Verb 2:</w:t>
       </w:r>
@@ -3541,7 +3554,7 @@
         </w:rPr>
         <w:t xml:space="preserve">filter</w:t>
       </w:r>
-      <w:bookmarkEnd w:id="47"/>
+      <w:bookmarkEnd w:id="48"/>
     </w:p>
     <w:p>
       <w:pPr>
@@ -3810,7 +3823,7 @@
       <w:pPr>
         <w:pStyle w:val="Heading4"/>
       </w:pPr>
-      <w:bookmarkStart w:id="48" w:name="verb-3-mutate"/>
+      <w:bookmarkStart w:id="49" w:name="verb-3-mutate"/>
       <w:r>
         <w:t xml:space="preserve">Verb 3:</w:t>
       </w:r>
@@ -3823,7 +3836,7 @@
         </w:rPr>
         <w:t xml:space="preserve">mutate</w:t>
       </w:r>
-      <w:bookmarkEnd w:id="48"/>
+      <w:bookmarkEnd w:id="49"/>
     </w:p>
     <w:p>
       <w:pPr>
@@ -4110,7 +4123,7 @@
       <w:pPr>
         <w:pStyle w:val="Heading4"/>
       </w:pPr>
-      <w:bookmarkStart w:id="49" w:name="verb-4-group_by"/>
+      <w:bookmarkStart w:id="50" w:name="verb-4-group_by"/>
       <w:r>
         <w:t xml:space="preserve">Verb 4:</w:t>
       </w:r>
@@ -4123,7 +4136,7 @@
         </w:rPr>
         <w:t xml:space="preserve">group_by</w:t>
       </w:r>
-      <w:bookmarkEnd w:id="49"/>
+      <w:bookmarkEnd w:id="50"/>
     </w:p>
     <w:p>
       <w:pPr>
@@ -4362,7 +4375,7 @@
       <w:pPr>
         <w:pStyle w:val="Heading4"/>
       </w:pPr>
-      <w:bookmarkStart w:id="50" w:name="verb-5-summarise"/>
+      <w:bookmarkStart w:id="51" w:name="verb-5-summarise"/>
       <w:r>
         <w:t xml:space="preserve">Verb 5:</w:t>
       </w:r>
@@ -4375,7 +4388,7 @@
         </w:rPr>
         <w:t xml:space="preserve">summarise</w:t>
       </w:r>
-      <w:bookmarkEnd w:id="50"/>
+      <w:bookmarkEnd w:id="51"/>
     </w:p>
     <w:p>
       <w:pPr>
@@ -4614,7 +4627,7 @@
       <w:pPr>
         <w:pStyle w:val="Heading4"/>
       </w:pPr>
-      <w:bookmarkStart w:id="51" w:name="verb-6-arrange"/>
+      <w:bookmarkStart w:id="52" w:name="verb-6-arrange"/>
       <w:r>
         <w:t xml:space="preserve">Verb 6:</w:t>
       </w:r>
@@ -4627,7 +4640,7 @@
         </w:rPr>
         <w:t xml:space="preserve">arrange</w:t>
       </w:r>
-      <w:bookmarkEnd w:id="51"/>
+      <w:bookmarkEnd w:id="52"/>
     </w:p>
     <w:p>
       <w:pPr>
@@ -5073,7 +5086,7 @@
       <w:pPr>
         <w:pStyle w:val="Heading4"/>
       </w:pPr>
-      <w:bookmarkStart w:id="52" w:name="simplifying-code-with-the-pipe-operator"/>
+      <w:bookmarkStart w:id="53" w:name="simplifying-code-with-the-pipe-operator"/>
       <w:r>
         <w:t xml:space="preserve">Simplifying Code with the Pipe Operator:</w:t>
       </w:r>
@@ -5086,7 +5099,7 @@
         </w:rPr>
         <w:t xml:space="preserve">%&gt;%</w:t>
       </w:r>
-      <w:bookmarkEnd w:id="52"/>
+      <w:bookmarkEnd w:id="53"/>
     </w:p>
     <w:p>
       <w:pPr>
@@ -5553,11 +5566,11 @@
       <w:pPr>
         <w:pStyle w:val="Heading3"/>
       </w:pPr>
-      <w:bookmarkStart w:id="53" w:name="Xd21492411b06b05a11731883bd06d6d3698951b"/>
+      <w:bookmarkStart w:id="54" w:name="Xd21492411b06b05a11731883bd06d6d3698951b"/>
       <w:r>
         <w:t xml:space="preserve">Plotting and Exploratory Data Analysis (EDA)</w:t>
       </w:r>
-      <w:bookmarkEnd w:id="53"/>
+      <w:bookmarkEnd w:id="54"/>
     </w:p>
     <w:p>
       <w:pPr>
@@ -5586,14 +5599,14 @@
       <w:pPr>
         <w:pStyle w:val="Heading4"/>
       </w:pPr>
-      <w:bookmarkStart w:id="54" w:name="esquisse"/>
+      <w:bookmarkStart w:id="55" w:name="esquisse"/>
       <w:r>
         <w:rPr>
           <w:rStyle w:val="VerbatimChar"/>
         </w:rPr>
         <w:t xml:space="preserve">esquisse</w:t>
       </w:r>
-      <w:bookmarkEnd w:id="54"/>
+      <w:bookmarkEnd w:id="55"/>
     </w:p>
     <w:p>
       <w:pPr>
@@ -5645,7 +5658,16 @@
         <w:t xml:space="preserve"> </w:t>
       </w:r>
       <w:r>
-        <w:t xml:space="preserve">code.</w:t>
+        <w:t xml:space="preserve">code</w:t>
+      </w:r>
+      <w:r>
+        <w:rPr>
+          <w:rStyle w:val="FootnoteReference"/>
+        </w:rPr>
+        <w:footnoteReference w:id="56"/>
+      </w:r>
+      <w:r>
+        <w:t xml:space="preserve">.</w:t>
       </w:r>
     </w:p>
     <w:p>
@@ -5733,7 +5755,7 @@
                     </pic:cNvPicPr>
                   </pic:nvPicPr>
                   <pic:blipFill>
-                    <a:blip r:embed="rId55"/>
+                    <a:blip r:embed="rId57"/>
                     <a:stretch>
                       <a:fillRect/>
                     </a:stretch>
@@ -5856,7 +5878,7 @@
                     </pic:cNvPicPr>
                   </pic:nvPicPr>
                   <pic:blipFill>
-                    <a:blip r:embed="rId56"/>
+                    <a:blip r:embed="rId58"/>
                     <a:stretch>
                       <a:fillRect/>
                     </a:stretch>
@@ -5961,7 +5983,7 @@
       <w:r>
         <w:t xml:space="preserve"> </w:t>
       </w:r>
-      <w:hyperlink r:id="rId57">
+      <w:hyperlink r:id="rId59">
         <w:r>
           <w:rPr>
             <w:rStyle w:val="Hyperlink"/>
@@ -5974,14 +5996,14 @@
       <w:pPr>
         <w:pStyle w:val="Heading4"/>
       </w:pPr>
-      <w:bookmarkStart w:id="58" w:name="ggpairs"/>
+      <w:bookmarkStart w:id="60" w:name="ggpairs"/>
       <w:r>
         <w:rPr>
           <w:rStyle w:val="VerbatimChar"/>
         </w:rPr>
         <w:t xml:space="preserve">ggpairs</w:t>
       </w:r>
-      <w:bookmarkEnd w:id="58"/>
+      <w:bookmarkEnd w:id="60"/>
     </w:p>
     <w:p>
       <w:pPr>
@@ -6003,7 +6025,16 @@
         <w:t xml:space="preserve"> </w:t>
       </w:r>
       <w:r>
-        <w:t xml:space="preserve">package provides a powerful tool with simple syntax that provide the user with a massive amount of clearly organized information about the data. Install the library with</w:t>
+        <w:t xml:space="preserve">package provides a powerful tool with simple syntax that provide the user with a massive amount of clearly organized information about the data</w:t>
+      </w:r>
+      <w:r>
+        <w:rPr>
+          <w:rStyle w:val="FootnoteReference"/>
+        </w:rPr>
+        <w:footnoteReference w:id="61"/>
+      </w:r>
+      <w:r>
+        <w:t xml:space="preserve">. Install the library with</w:t>
       </w:r>
       <w:r>
         <w:t xml:space="preserve"> </w:t>
@@ -6153,7 +6184,7 @@
                     </pic:cNvPicPr>
                   </pic:nvPicPr>
                   <pic:blipFill>
-                    <a:blip r:embed="rId59"/>
+                    <a:blip r:embed="rId62"/>
                     <a:stretch>
                       <a:fillRect/>
                     </a:stretch>
@@ -6200,11 +6231,11 @@
       <w:pPr>
         <w:pStyle w:val="Heading3"/>
       </w:pPr>
-      <w:bookmarkStart w:id="60" w:name="regression"/>
+      <w:bookmarkStart w:id="63" w:name="regression"/>
       <w:r>
         <w:t xml:space="preserve">Regression</w:t>
       </w:r>
-      <w:bookmarkEnd w:id="60"/>
+      <w:bookmarkEnd w:id="63"/>
     </w:p>
     <w:p>
       <w:pPr>
@@ -6243,11 +6274,11 @@
       <w:pPr>
         <w:pStyle w:val="Heading4"/>
       </w:pPr>
-      <w:bookmarkStart w:id="61" w:name="simple-linear-regression"/>
+      <w:bookmarkStart w:id="64" w:name="simple-linear-regression"/>
       <w:r>
         <w:t xml:space="preserve">Simple Linear Regression</w:t>
       </w:r>
-      <w:bookmarkEnd w:id="61"/>
+      <w:bookmarkEnd w:id="64"/>
     </w:p>
     <w:p>
       <w:pPr>
@@ -7337,11 +7368,11 @@
       <w:pPr>
         <w:pStyle w:val="Heading4"/>
       </w:pPr>
-      <w:bookmarkStart w:id="62" w:name="linear-regression-modeling-assumptions"/>
+      <w:bookmarkStart w:id="65" w:name="linear-regression-modeling-assumptions"/>
       <w:r>
         <w:t xml:space="preserve">Linear Regression Modeling Assumptions</w:t>
       </w:r>
-      <w:bookmarkEnd w:id="62"/>
+      <w:bookmarkEnd w:id="65"/>
     </w:p>
     <w:p>
       <w:pPr>
@@ -7451,7 +7482,7 @@
         <w:rPr>
           <w:rStyle w:val="FootnoteReference"/>
         </w:rPr>
-        <w:footnoteReference w:id="63"/>
+        <w:footnoteReference w:id="66"/>
       </w:r>
       <w:r>
         <w:t xml:space="preserve"> </w:t>
@@ -7593,7 +7624,7 @@
                     </pic:cNvPicPr>
                   </pic:nvPicPr>
                   <pic:blipFill>
-                    <a:blip r:embed="rId64"/>
+                    <a:blip r:embed="rId67"/>
                     <a:stretch>
                       <a:fillRect/>
                     </a:stretch>
@@ -7708,11 +7739,11 @@
       <w:pPr>
         <w:pStyle w:val="Heading4"/>
       </w:pPr>
-      <w:bookmarkStart w:id="65" w:name="transformations-and-residual-revaluation"/>
+      <w:bookmarkStart w:id="68" w:name="transformations-and-residual-revaluation"/>
       <w:r>
         <w:t xml:space="preserve">Transformations and Residual Revaluation</w:t>
       </w:r>
-      <w:bookmarkEnd w:id="65"/>
+      <w:bookmarkEnd w:id="68"/>
     </w:p>
     <w:p>
       <w:pPr>
@@ -8149,7 +8180,7 @@
                     </pic:cNvPicPr>
                   </pic:nvPicPr>
                   <pic:blipFill>
-                    <a:blip r:embed="rId66"/>
+                    <a:blip r:embed="rId69"/>
                     <a:stretch>
                       <a:fillRect/>
                     </a:stretch>
@@ -8208,11 +8239,11 @@
       <w:pPr>
         <w:pStyle w:val="Heading2"/>
       </w:pPr>
-      <w:bookmarkStart w:id="67" w:name="conclusion"/>
+      <w:bookmarkStart w:id="70" w:name="conclusion"/>
       <w:r>
         <w:t xml:space="preserve">Conclusion</w:t>
       </w:r>
-      <w:bookmarkEnd w:id="67"/>
+      <w:bookmarkEnd w:id="70"/>
     </w:p>
     <w:p>
       <w:pPr>
@@ -8234,11 +8265,11 @@
       <w:pPr>
         <w:pStyle w:val="Heading1"/>
       </w:pPr>
-      <w:bookmarkStart w:id="68" w:name="bibliography"/>
+      <w:bookmarkStart w:id="71" w:name="bibliography"/>
       <w:r>
         <w:t xml:space="preserve">Bibliography</w:t>
       </w:r>
-      <w:bookmarkEnd w:id="68"/>
+      <w:bookmarkEnd w:id="71"/>
     </w:p>
     <w:p>
       <w:pPr>
@@ -8248,13 +8279,49 @@
         <w:t xml:space="preserve">–&gt;</w:t>
       </w:r>
     </w:p>
-    <w:bookmarkStart w:id="80" w:name="refs"/>
-    <w:bookmarkStart w:id="70" w:name="ref-jdsreference"/>
+    <w:bookmarkStart w:id="91" w:name="refs"/>
+    <w:bookmarkStart w:id="73" w:name="ref-gapminder"/>
     <w:p>
       <w:pPr>
         <w:pStyle w:val="Bibliography"/>
       </w:pPr>
       <w:r>
+        <w:t xml:space="preserve">“Data.”</w:t>
+      </w:r>
+      <w:r>
+        <w:t xml:space="preserve"> </w:t>
+      </w:r>
+      <w:r>
+        <w:rPr>
+          <w:i/>
+        </w:rPr>
+        <w:t xml:space="preserve">Gapminder</w:t>
+      </w:r>
+      <w:r>
+        <w:t xml:space="preserve">, n.d.</w:t>
+      </w:r>
+      <w:r>
+        <w:t xml:space="preserve"> </w:t>
+      </w:r>
+      <w:hyperlink r:id="rId72">
+        <w:r>
+          <w:rPr>
+            <w:rStyle w:val="Hyperlink"/>
+          </w:rPr>
+          <w:t xml:space="preserve">https://www.gapminder.org/data/</w:t>
+        </w:r>
+      </w:hyperlink>
+      <w:r>
+        <w:t xml:space="preserve">.</w:t>
+      </w:r>
+    </w:p>
+    <w:bookmarkEnd w:id="73"/>
+    <w:bookmarkStart w:id="75" w:name="ref-jdsreference"/>
+    <w:p>
+      <w:pPr>
+        <w:pStyle w:val="Bibliography"/>
+      </w:pPr>
+      <w:r>
         <w:t xml:space="preserve">“Easily Install and Load the Tidyverse.”</w:t>
       </w:r>
       <w:r>
@@ -8272,7 +8339,7 @@
       <w:r>
         <w:t xml:space="preserve"> </w:t>
       </w:r>
-      <w:hyperlink r:id="rId69">
+      <w:hyperlink r:id="rId74">
         <w:r>
           <w:rPr>
             <w:rStyle w:val="Hyperlink"/>
@@ -8284,8 +8351,8 @@
         <w:t xml:space="preserve">.</w:t>
       </w:r>
     </w:p>
-    <w:bookmarkEnd w:id="70"/>
-    <w:bookmarkStart w:id="72" w:name="ref-lindia"/>
+    <w:bookmarkEnd w:id="75"/>
+    <w:bookmarkStart w:id="77" w:name="ref-lindia"/>
     <w:p>
       <w:pPr>
         <w:pStyle w:val="Bibliography"/>
@@ -8308,7 +8375,7 @@
       <w:r>
         <w:t xml:space="preserve"> </w:t>
       </w:r>
-      <w:hyperlink r:id="rId71">
+      <w:hyperlink r:id="rId76">
         <w:r>
           <w:rPr>
             <w:rStyle w:val="Hyperlink"/>
@@ -8320,18 +8387,126 @@
         <w:t xml:space="preserve">.</w:t>
       </w:r>
     </w:p>
-    <w:bookmarkEnd w:id="72"/>
-    <w:bookmarkStart w:id="73" w:name="ref-smith"/>
+    <w:bookmarkEnd w:id="77"/>
+    <w:bookmarkStart w:id="79" w:name="ref-esquisse"/>
     <w:p>
       <w:pPr>
         <w:pStyle w:val="Bibliography"/>
       </w:pPr>
       <w:r>
+        <w:t xml:space="preserve">Meyer, Fanny, and Victor Perrier.</w:t>
+      </w:r>
+      <w:r>
+        <w:t xml:space="preserve"> </w:t>
+      </w:r>
+      <w:r>
+        <w:rPr>
+          <w:i/>
+        </w:rPr>
+        <w:t xml:space="preserve">Esquisse: Explore and Visualize Your Data Interactively</w:t>
+      </w:r>
+      <w:r>
+        <w:t xml:space="preserve">, 2019.</w:t>
+      </w:r>
+      <w:r>
+        <w:t xml:space="preserve"> </w:t>
+      </w:r>
+      <w:hyperlink r:id="rId78">
+        <w:r>
+          <w:rPr>
+            <w:rStyle w:val="Hyperlink"/>
+          </w:rPr>
+          <w:t xml:space="preserve">https://CRAN.R-project.org/package=esquisse</w:t>
+        </w:r>
+      </w:hyperlink>
+      <w:r>
+        <w:t xml:space="preserve">.</w:t>
+      </w:r>
+    </w:p>
+    <w:bookmarkEnd w:id="79"/>
+    <w:bookmarkStart w:id="81" w:name="ref-skimr"/>
+    <w:p>
+      <w:pPr>
+        <w:pStyle w:val="Bibliography"/>
+      </w:pPr>
+      <w:r>
+        <w:t xml:space="preserve">Quinn, Michael, Amelia McNamara, Eduardo Arino de la Rubia, Hao Zhu, and Shannon Ellis.</w:t>
+      </w:r>
+      <w:r>
+        <w:t xml:space="preserve"> </w:t>
+      </w:r>
+      <w:r>
+        <w:rPr>
+          <w:i/>
+        </w:rPr>
+        <w:t xml:space="preserve">Skimr: Compact and Flexible Summaries of Data</w:t>
+      </w:r>
+      <w:r>
+        <w:t xml:space="preserve">, 2019.</w:t>
+      </w:r>
+      <w:r>
+        <w:t xml:space="preserve"> </w:t>
+      </w:r>
+      <w:hyperlink r:id="rId80">
+        <w:r>
+          <w:rPr>
+            <w:rStyle w:val="Hyperlink"/>
+          </w:rPr>
+          <w:t xml:space="preserve">https://CRAN.R-project.org/package=skimr</w:t>
+        </w:r>
+      </w:hyperlink>
+      <w:r>
+        <w:t xml:space="preserve">.</w:t>
+      </w:r>
+    </w:p>
+    <w:bookmarkEnd w:id="81"/>
+    <w:bookmarkStart w:id="83" w:name="ref-ggally"/>
+    <w:p>
+      <w:pPr>
+        <w:pStyle w:val="Bibliography"/>
+      </w:pPr>
+      <w:r>
+        <w:t xml:space="preserve">Schloerke, Barret, Jason Crowley, Di Cook, Francois Briatte, Moritz Marbach, Edwin Thoen, Amos Elberg, and Joseph Larmarange.</w:t>
+      </w:r>
+      <w:r>
+        <w:t xml:space="preserve"> </w:t>
+      </w:r>
+      <w:r>
+        <w:rPr>
+          <w:i/>
+        </w:rPr>
+        <w:t xml:space="preserve">GGally: Extension to ’Ggplot2’</w:t>
+      </w:r>
+      <w:r>
+        <w:t xml:space="preserve">, 2018.</w:t>
+      </w:r>
+      <w:r>
+        <w:t xml:space="preserve"> </w:t>
+      </w:r>
+      <w:hyperlink r:id="rId82">
+        <w:r>
+          <w:rPr>
+            <w:rStyle w:val="Hyperlink"/>
+          </w:rPr>
+          <w:t xml:space="preserve">https://CRAN.R-project.org/package=GGally</w:t>
+        </w:r>
+      </w:hyperlink>
+      <w:r>
+        <w:t xml:space="preserve">.</w:t>
+      </w:r>
+    </w:p>
+    <w:bookmarkEnd w:id="83"/>
+    <w:bookmarkStart w:id="84" w:name="ref-smith"/>
+    <w:p>
+      <w:pPr>
+        <w:pStyle w:val="Bibliography"/>
+      </w:pPr>
+      <w:r>
         <w:t xml:space="preserve">Smith, Adam, and Alan B. Krueger. “The Wealth of Nations.” Bantam Classics, 2003.</w:t>
       </w:r>
     </w:p>
-    <w:bookmarkEnd w:id="73"/>
-    <w:bookmarkStart w:id="75" w:name="ref-cran"/>
+    <w:bookmarkEnd w:id="84"/>
+    <w:bookmarkStart w:id="86" w:name="ref-cran"/>
     <w:p>
       <w:pPr>
         <w:pStyle w:val="Bibliography"/>
@@ -8354,7 +8529,7 @@
       <w:r>
         <w:t xml:space="preserve"> </w:t>
       </w:r>
-      <w:hyperlink r:id="rId74">
+      <w:hyperlink r:id="rId85">
         <w:r>
           <w:rPr>
             <w:rStyle w:val="Hyperlink"/>
@@ -8366,8 +8541,8 @@
         <w:t xml:space="preserve">.</w:t>
       </w:r>
     </w:p>
-    <w:bookmarkEnd w:id="75"/>
-    <w:bookmarkStart w:id="77" w:name="ref-rstudioblog"/>
+    <w:bookmarkEnd w:id="86"/>
+    <w:bookmarkStart w:id="88" w:name="ref-rstudioblog"/>
     <w:p>
       <w:pPr>
         <w:pStyle w:val="Bibliography"/>
@@ -8390,7 +8565,7 @@
       <w:r>
         <w:t xml:space="preserve"> </w:t>
       </w:r>
-      <w:hyperlink r:id="rId76">
+      <w:hyperlink r:id="rId87">
         <w:r>
           <w:rPr>
             <w:rStyle w:val="Hyperlink"/>
@@ -8402,8 +8577,8 @@
         <w:t xml:space="preserve">.</w:t>
       </w:r>
     </w:p>
-    <w:bookmarkEnd w:id="77"/>
-    <w:bookmarkStart w:id="79" w:name="ref-dustysreference"/>
+    <w:bookmarkEnd w:id="88"/>
+    <w:bookmarkStart w:id="90" w:name="ref-dustysreference"/>
     <w:p>
       <w:pPr>
         <w:pStyle w:val="Bibliography"/>
@@ -8426,7 +8601,7 @@
       <w:r>
         <w:t xml:space="preserve"> </w:t>
       </w:r>
-      <w:hyperlink r:id="rId78">
+      <w:hyperlink r:id="rId89">
         <w:r>
           <w:rPr>
             <w:rStyle w:val="Hyperlink"/>
@@ -8438,8 +8613,8 @@
         <w:t xml:space="preserve">.</w:t>
       </w:r>
     </w:p>
-    <w:bookmarkEnd w:id="79"/>
-    <w:bookmarkEnd w:id="80"/>
+    <w:bookmarkEnd w:id="90"/>
+    <w:bookmarkEnd w:id="91"/>
     <w:sectPr/>
   </w:body>
 </w:document>
@@ -8560,7 +8735,119 @@
       </w:r>
     </w:p>
   </w:footnote>
-  <w:footnote w:id="63">
+  <w:footnote w:id="42">
+    <w:p>
+      <w:pPr>
+        <w:pStyle w:val="FootnoteText"/>
+      </w:pPr>
+      <w:r>
+        <w:rPr>
+          <w:rStyle w:val="FootnoteReference"/>
+        </w:rPr>
+        <w:footnoteRef/>
+      </w:r>
+      <w:r>
+        <w:t xml:space="preserve"> </w:t>
+      </w:r>
+      <w:r>
+        <w:t xml:space="preserve">“Data.”</w:t>
+      </w:r>
+    </w:p>
+  </w:footnote>
+  <w:footnote w:id="45">
+    <w:p>
+      <w:pPr>
+        <w:pStyle w:val="FootnoteText"/>
+      </w:pPr>
+      <w:r>
+        <w:rPr>
+          <w:rStyle w:val="FootnoteReference"/>
+        </w:rPr>
+        <w:footnoteRef/>
+      </w:r>
+      <w:r>
+        <w:t xml:space="preserve"> </w:t>
+      </w:r>
+      <w:r>
+        <w:t xml:space="preserve">Quinn et al.,</w:t>
+      </w:r>
+      <w:r>
+        <w:t xml:space="preserve"> </w:t>
+      </w:r>
+      <w:r>
+        <w:rPr>
+          <w:i/>
+        </w:rPr>
+        <w:t xml:space="preserve">Skimr</w:t>
+      </w:r>
+      <w:r>
+        <w:t xml:space="preserve">.</w:t>
+      </w:r>
+    </w:p>
+  </w:footnote>
+  <w:footnote w:id="56">
+    <w:p>
+      <w:pPr>
+        <w:pStyle w:val="FootnoteText"/>
+      </w:pPr>
+      <w:r>
+        <w:rPr>
+          <w:rStyle w:val="FootnoteReference"/>
+        </w:rPr>
+        <w:footnoteRef/>
+      </w:r>
+      <w:r>
+        <w:t xml:space="preserve"> </w:t>
+      </w:r>
+      <w:r>
+        <w:t xml:space="preserve">Meyer and Perrier,</w:t>
+      </w:r>
+      <w:r>
+        <w:t xml:space="preserve"> </w:t>
+      </w:r>
+      <w:r>
+        <w:rPr>
+          <w:i/>
+        </w:rPr>
+        <w:t xml:space="preserve">Esquisse</w:t>
+      </w:r>
+      <w:r>
+        <w:t xml:space="preserve">.</w:t>
+      </w:r>
+    </w:p>
+  </w:footnote>
+  <w:footnote w:id="61">
+    <w:p>
+      <w:pPr>
+        <w:pStyle w:val="FootnoteText"/>
+      </w:pPr>
+      <w:r>
+        <w:rPr>
+          <w:rStyle w:val="FootnoteReference"/>
+        </w:rPr>
+        <w:footnoteRef/>
+      </w:r>
+      <w:r>
+        <w:t xml:space="preserve"> </w:t>
+      </w:r>
+      <w:r>
+        <w:t xml:space="preserve">Schloerke et al.,</w:t>
+      </w:r>
+      <w:r>
+        <w:t xml:space="preserve"> </w:t>
+      </w:r>
+      <w:r>
+        <w:rPr>
+          <w:i/>
+        </w:rPr>
+        <w:t xml:space="preserve">GGally</w:t>
+      </w:r>
+      <w:r>
+        <w:t xml:space="preserve">.</w:t>
+      </w:r>
+    </w:p>
+  </w:footnote>
+  <w:footnote w:id="66">
     <w:p>
       <w:pPr>
         <w:pStyle w:val="FootnoteText"/>

</xml_diff>

<commit_message>
deep proofreading by Dusty
</commit_message>
<xml_diff>
--- a/r_for_the_student.docx
+++ b/r_for_the_student.docx
@@ -81,7 +81,7 @@
         <w:pStyle w:val="FirstParagraph"/>
       </w:pPr>
       <w:r>
-        <w:t xml:space="preserve">R is an excellent teaching tool for learning exploritory data analysis (EDA) and regression analysis. While Base R provides all the functionality needed to do many things, learning can be greatly enhanced through the use of add in packages for R that can boost students up the learning curve and allow them to rapidly accelerate their understanding R and analysis in general. Using packages including</w:t>
+        <w:t xml:space="preserve">R and its add in packages is an excellent teaching tool which can greatly enhance learning for learning exploritory data analysis (EDA) and linear regression. R provides easy to understand tools that will boost students up the learning curve and allow them to rapidly accelerate their analytic skillset. Using packages including</w:t>
       </w:r>
       <w:r>
         <w:t xml:space="preserve"> </w:t>
@@ -129,10 +129,7 @@
         <w:t xml:space="preserve">lindia</w:t>
       </w:r>
       <w:r>
-        <w:t xml:space="preserve"> </w:t>
-      </w:r>
-      <w:r>
-        <w:t xml:space="preserve">this paper walks through an example of basic EDA and regression analysis that might be used in an introduction class along with code examples of every step. Helping students up the learning curve of R can give them a platform on which to learn modeling and analysis as well as a set of skills they can take with them into industry or future academic persuits.</w:t>
+        <w:t xml:space="preserve">, this paper walks through an example of basic EDA and linear regression that might be used in an introductory class along with code examples for every step. Teaching with R can give learniners control of their analysis, lower the intimidating coding barrior, and provide a platform on which to learn modeling and analysis. When teachers use R, studetns will walk away with a set of skills they can take with them into industry or future academic persuits.</w:t>
       </w:r>
     </w:p>
     <w:p>
@@ -150,18 +147,7 @@
         <w:pStyle w:val="FirstParagraph"/>
       </w:pPr>
       <w:r>
-        <w:t xml:space="preserve">The Father of Modern Econometrics, Adam Smith, once frustratingly stated:</w:t>
-      </w:r>
-    </w:p>
-    <w:p>
-      <w:pPr>
-        <w:pStyle w:val="BlockText"/>
-      </w:pPr>
-      <w:r>
-        <w:t xml:space="preserve">The discipline of colleges and universities is in general contrived, not for the benefit of the students, but for the… ease of the masters.</w:t>
-      </w:r>
-      <w:r>
-        <w:t xml:space="preserve"> </w:t>
+        <w:t xml:space="preserve">The Father of Modern Econometrics, Adam Smith, once frustratingly stated</w:t>
       </w:r>
       <w:r>
         <w:t xml:space="preserve">(Smith and Krueger</w:t>
@@ -180,13 +166,24 @@
       <w:r>
         <w:t xml:space="preserve">)</w:t>
       </w:r>
+      <w:r>
+        <w:t xml:space="preserve">:</w:t>
+      </w:r>
+    </w:p>
+    <w:p>
+      <w:pPr>
+        <w:pStyle w:val="BlockText"/>
+      </w:pPr>
+      <w:r>
+        <w:t xml:space="preserve">The discipline of colleges and universities is in general contrived, not for the benefit of the students, but for the… ease of the masters.</w:t>
+      </w:r>
     </w:p>
     <w:p>
       <w:pPr>
         <w:pStyle w:val="FirstParagraph"/>
       </w:pPr>
       <w:r>
-        <w:t xml:space="preserve">Adam Smith is making the claim that methods of instruction used by professors are those which are easiest for the instructor, but not necessarily what is best for the student. This is understandable, as research and other administive demands force instructors to rely on tried teaching techniques which are familiar to the teacher and possibly not what will equip the student to be most successful in their career.</w:t>
+        <w:t xml:space="preserve">Adam Smith is making the claim that methods of instruction used by professors are those which are easiest for the instructor, but not necessarily what is best for the student. This is understandable, as research and other administive demands force instructors to rely on tried teaching techniques which are familiar to the teacher and likely not what will best equip the student to be most successful in their career.</w:t>
       </w:r>
     </w:p>
     <w:p>
@@ -215,7 +212,7 @@
           <w:rPr>
             <w:rStyle w:val="Hyperlink"/>
           </w:rPr>
-          <w:t xml:space="preserve">n.d.</w:t>
+          <w:t xml:space="preserve">2019</w:t>
         </w:r>
       </w:hyperlink>
       <w:r>
@@ -282,7 +279,7 @@
         <w:pStyle w:val="BodyText"/>
       </w:pPr>
       <w:r>
-        <w:t xml:space="preserve">Equiping students with a popular tool that enables them to work quickly while learning is something we are certain Adam Smith would be proud of.</w:t>
+        <w:t xml:space="preserve">Equiping students with a popular tool that enables them to work quickly while learning is something we are certain Adam Smith would appreciate.</w:t>
       </w:r>
     </w:p>
     <w:p>
@@ -300,7 +297,7 @@
         <w:pStyle w:val="FirstParagraph"/>
       </w:pPr>
       <w:r>
-        <w:t xml:space="preserve">The advantages to using R whether in an academic setting or industry are myriad. Since R and all the tooling we discuss below are open source, they have no financial costs to adoption. In addition, R has a very rich ecosystem of add-on packages that expand R and add functionality. These packages add features ranging from adding ability to connect to commercial database systems to implementation of new machine learning algorithms.</w:t>
+        <w:t xml:space="preserve">The advantages to using R in an academic setting or in industry are myriad. Since R and all the tooling we discuss below are open source, they have no financial costs to adoption. In addition, R has a very rich ecosystem of add-on packages that expand R and add functionality. These packages add features ranging from adding ability to connect to commercial database systems to implementation of new machine learning algorithms.</w:t>
       </w:r>
     </w:p>
     <w:p>
@@ -318,45 +315,24 @@
         <w:pStyle w:val="FirstParagraph"/>
       </w:pPr>
       <w:r>
-        <w:t xml:space="preserve">The online home of R is the Comprehensive R Archive Network, CRAN. CRAN is where a new user can download R and access packages that expand the functionality of R. There are currently more than 10,000 R packages hosted on CRAN for free download</w:t>
-      </w:r>
-      <w:r>
-        <w:t xml:space="preserve"> </w:t>
-      </w:r>
-      <w:r>
-        <w:t xml:space="preserve">(</w:t>
+        <w:t xml:space="preserve">The online home of R is the Comprehensive R Archive Network (CRAN). CRAN is where a new user can download R and access packages that expand R’s functionality. There are currently more than 10,000 R packages hosted on CRAN for free download</w:t>
+      </w:r>
+      <w:r>
+        <w:t xml:space="preserve"> </w:t>
+      </w:r>
+      <w:r>
+        <w:t xml:space="preserve">(CRAN</w:t>
+      </w:r>
+      <w:r>
+        <w:t xml:space="preserve"> </w:t>
       </w:r>
       <w:hyperlink w:anchor="ref-cran">
         <w:r>
           <w:rPr>
             <w:rStyle w:val="Hyperlink"/>
           </w:rPr>
-          <w:t xml:space="preserve">Anon</w:t>
+          <w:t xml:space="preserve">2019</w:t>
         </w:r>
-        <w:r>
-          <w:rPr>
-            <w:rStyle w:val="Hyperlink"/>
-          </w:rPr>
-          <w:t xml:space="preserve"> </w:t>
-        </w:r>
-        <w:hyperlink w:anchor="ref-cran">
-          <w:r>
-            <w:rPr>
-              <w:rStyle w:val="Hyperlink"/>
-              <w:rStyle w:val="Hyperlink"/>
-            </w:rPr>
-            <w:t xml:space="preserve">n.d.</w:t>
-          </w:r>
-        </w:hyperlink>
-        <w:hyperlink w:anchor="ref-cran">
-          <w:r>
-            <w:rPr>
-              <w:rStyle w:val="Hyperlink"/>
-              <w:rStyle w:val="Hyperlink"/>
-            </w:rPr>
-            <w:t xml:space="preserve">a</w:t>
-          </w:r>
-        </w:hyperlink>
       </w:hyperlink>
       <w:r>
         <w:t xml:space="preserve">)</w:t>
@@ -414,7 +390,7 @@
         <w:pStyle w:val="BodyText"/>
       </w:pPr>
       <w:r>
-        <w:t xml:space="preserve">RStudio Desktop can be downloaded for free from RStudio.com. In additon to the desktop IDE, RStudio makes a server based IDE for using R on remote machines. RStudio Server is also availiable in a professional version that offers more features such as authentication and collaborative editing. RStudio offers its professional tools to academics for free. Go to</w:t>
+        <w:t xml:space="preserve">RStudio.com provides users RStudio Desktop for free. In additon to the desktop IDE, RStudio makes a server based IDE for using R on remote machines. RStudio Server is also availiable in a professional version that offers more features such as authentication and collaborative editing. RStudio offers its professional tools to academics for free. Go to</w:t>
       </w:r>
       <w:r>
         <w:t xml:space="preserve"> </w:t>
@@ -513,7 +489,7 @@
         <w:pStyle w:val="BodyText"/>
       </w:pPr>
       <w:r>
-        <w:t xml:space="preserve">Instructors who do not want to use the cloud solutions, or can’t because of connectivity restrictions, can download and install R and RStudio on local hardware. For details on downloading and installing, see section 1.1 in R Cookbook</w:t>
+        <w:t xml:space="preserve">Instructors who do not want to use the cloud solutions, or can not access them because of connectivity restrictions, can download and install R and RStudio on local hardware. For details on downloading and installing, see section 1.1 in R Cookbook</w:t>
       </w:r>
       <w:r>
         <w:t xml:space="preserve"> </w:t>
@@ -647,7 +623,7 @@
         <w:pStyle w:val="BodyText"/>
       </w:pPr>
       <w:r>
-        <w:t xml:space="preserve">We’ve found that helping students organize their files using projects from the start helps them build good practices and prevent lost files and file path related issues that can flummox new learners. Although instructors should expect to teach the basics of absolute and relative file paths, as this concept is sometimes new to learners and can slow learning.</w:t>
+        <w:t xml:space="preserve">We’ve found that helping students organize their files using projects from the start helps students build good organizational practices and prevents lost files and file path related issues that commonly flummox new learners. Although instructors should expect to teach the basics of absolute and relative file paths, as this concept is sometimes new to learners and can slow the learning progress.</w:t>
       </w:r>
     </w:p>
     <w:p>
@@ -683,39 +659,18 @@
         <w:t xml:space="preserve">. The most concise definition of the Tidyverse comes directly from its originator and core maintainer, Wickham</w:t>
       </w:r>
       <w:r>
-        <w:t xml:space="preserve">(</w:t>
+        <w:t xml:space="preserve">(Wickham</w:t>
+      </w:r>
+      <w:r>
+        <w:t xml:space="preserve"> </w:t>
       </w:r>
       <w:hyperlink w:anchor="ref-rstudioblog">
         <w:r>
           <w:rPr>
             <w:rStyle w:val="Hyperlink"/>
           </w:rPr>
-          <w:t xml:space="preserve">Anon</w:t>
+          <w:t xml:space="preserve">2015</w:t>
         </w:r>
-        <w:r>
-          <w:rPr>
-            <w:rStyle w:val="Hyperlink"/>
-          </w:rPr>
-          <w:t xml:space="preserve"> </w:t>
-        </w:r>
-        <w:hyperlink w:anchor="ref-rstudioblog">
-          <w:r>
-            <w:rPr>
-              <w:rStyle w:val="Hyperlink"/>
-              <w:rStyle w:val="Hyperlink"/>
-            </w:rPr>
-            <w:t xml:space="preserve">n.d.</w:t>
-          </w:r>
-        </w:hyperlink>
-        <w:hyperlink w:anchor="ref-rstudioblog">
-          <w:r>
-            <w:rPr>
-              <w:rStyle w:val="Hyperlink"/>
-              <w:rStyle w:val="Hyperlink"/>
-            </w:rPr>
-            <w:t xml:space="preserve">b</w:t>
-          </w:r>
-        </w:hyperlink>
       </w:hyperlink>
       <w:r>
         <w:t xml:space="preserve">)</w:t>
@@ -867,42 +822,21 @@
         <w:t xml:space="preserve"> </w:t>
       </w:r>
       <w:r>
-        <w:t xml:space="preserve">(</w:t>
+        <w:t xml:space="preserve">(RStudio</w:t>
+      </w:r>
+      <w:r>
+        <w:t xml:space="preserve"> </w:t>
       </w:r>
       <w:hyperlink w:anchor="ref-dustysreference">
         <w:r>
           <w:rPr>
             <w:rStyle w:val="Hyperlink"/>
           </w:rPr>
-          <w:t xml:space="preserve">Anon</w:t>
+          <w:t xml:space="preserve">2019</w:t>
         </w:r>
-        <w:r>
-          <w:rPr>
-            <w:rStyle w:val="Hyperlink"/>
-          </w:rPr>
-          <w:t xml:space="preserve"> </w:t>
-        </w:r>
-        <w:hyperlink w:anchor="ref-dustysreference">
-          <w:r>
-            <w:rPr>
-              <w:rStyle w:val="Hyperlink"/>
-              <w:rStyle w:val="Hyperlink"/>
-            </w:rPr>
-            <w:t xml:space="preserve">n.d.</w:t>
-          </w:r>
-        </w:hyperlink>
-        <w:hyperlink w:anchor="ref-dustysreference">
-          <w:r>
-            <w:rPr>
-              <w:rStyle w:val="Hyperlink"/>
-              <w:rStyle w:val="Hyperlink"/>
-            </w:rPr>
-            <w:t xml:space="preserve">c</w:t>
-          </w:r>
-        </w:hyperlink>
       </w:hyperlink>
       <w:r>
-        <w:t xml:space="preserve">;</w:t>
+        <w:t xml:space="preserve">; Wickham</w:t>
       </w:r>
       <w:r>
         <w:t xml:space="preserve"> </w:t>
@@ -912,38 +846,14 @@
           <w:rPr>
             <w:rStyle w:val="Hyperlink"/>
           </w:rPr>
-          <w:t xml:space="preserve">Anon</w:t>
+          <w:t xml:space="preserve">2019</w:t>
         </w:r>
-        <w:r>
-          <w:rPr>
-            <w:rStyle w:val="Hyperlink"/>
-          </w:rPr>
-          <w:t xml:space="preserve"> </w:t>
-        </w:r>
-        <w:hyperlink w:anchor="ref-jdsreference">
-          <w:r>
-            <w:rPr>
-              <w:rStyle w:val="Hyperlink"/>
-              <w:rStyle w:val="Hyperlink"/>
-            </w:rPr>
-            <w:t xml:space="preserve">n.d.</w:t>
-          </w:r>
-        </w:hyperlink>
-        <w:hyperlink w:anchor="ref-jdsreference">
-          <w:r>
-            <w:rPr>
-              <w:rStyle w:val="Hyperlink"/>
-              <w:rStyle w:val="Hyperlink"/>
-            </w:rPr>
-            <w:t xml:space="preserve">d</w:t>
-          </w:r>
-        </w:hyperlink>
       </w:hyperlink>
       <w:r>
         <w:t xml:space="preserve">)</w:t>
       </w:r>
       <w:r>
-        <w:t xml:space="preserve">. Then when the user loads the tidyverse using</w:t>
+        <w:t xml:space="preserve">. When the user loads the tidyverse using</w:t>
       </w:r>
       <w:r>
         <w:t xml:space="preserve"> </w:t>
@@ -958,7 +868,7 @@
         <w:t xml:space="preserve"> </w:t>
       </w:r>
       <w:r>
-        <w:t xml:space="preserve">a core subset of 8 packages are loaded into R. To use any of the pacakges not loaded with the core Tidyverse a user must explicitly load those packages (e.g. </w:t>
+        <w:t xml:space="preserve">a core subset of 8 packages are loaded into R. To use any of the pacakges not loaded with the core Tidyverse, a user must explicitly load those packages (e.g. </w:t>
       </w:r>
       <w:r>
         <w:rPr>
@@ -1035,7 +945,7 @@
         <w:t xml:space="preserve"> </w:t>
       </w:r>
       <w:r>
-        <w:t xml:space="preserve">and get loaded with</w:t>
+        <w:t xml:space="preserve">and loaded with</w:t>
       </w:r>
       <w:r>
         <w:t xml:space="preserve"> </w:t>
@@ -1177,48 +1087,27 @@
         <w:pStyle w:val="BodyText"/>
       </w:pPr>
       <w:r>
-        <w:t xml:space="preserve">There are 11 additional Tidyverse packages that get installed, but not automatically loaded. These add specialized functions for more specialized uses.</w:t>
-      </w:r>
-      <w:r>
-        <w:t xml:space="preserve"> </w:t>
-      </w:r>
-      <w:r>
-        <w:t xml:space="preserve">(</w:t>
+        <w:t xml:space="preserve">There are 11 additional Tidyverse packages that install, but do not automatically load. These add specialized functions for more specialized uses.</w:t>
+      </w:r>
+      <w:r>
+        <w:t xml:space="preserve"> </w:t>
+      </w:r>
+      <w:r>
+        <w:t xml:space="preserve">(RStudio</w:t>
+      </w:r>
+      <w:r>
+        <w:t xml:space="preserve"> </w:t>
       </w:r>
       <w:hyperlink w:anchor="ref-dustysreference">
         <w:r>
           <w:rPr>
             <w:rStyle w:val="Hyperlink"/>
           </w:rPr>
-          <w:t xml:space="preserve">Anon</w:t>
+          <w:t xml:space="preserve">2019</w:t>
         </w:r>
-        <w:r>
-          <w:rPr>
-            <w:rStyle w:val="Hyperlink"/>
-          </w:rPr>
-          <w:t xml:space="preserve"> </w:t>
-        </w:r>
-        <w:hyperlink w:anchor="ref-dustysreference">
-          <w:r>
-            <w:rPr>
-              <w:rStyle w:val="Hyperlink"/>
-              <w:rStyle w:val="Hyperlink"/>
-            </w:rPr>
-            <w:t xml:space="preserve">n.d.</w:t>
-          </w:r>
-        </w:hyperlink>
-        <w:hyperlink w:anchor="ref-dustysreference">
-          <w:r>
-            <w:rPr>
-              <w:rStyle w:val="Hyperlink"/>
-              <w:rStyle w:val="Hyperlink"/>
-            </w:rPr>
-            <w:t xml:space="preserve">c</w:t>
-          </w:r>
-        </w:hyperlink>
       </w:hyperlink>
       <w:r>
-        <w:t xml:space="preserve">;</w:t>
+        <w:t xml:space="preserve">; Wickham</w:t>
       </w:r>
       <w:r>
         <w:t xml:space="preserve"> </w:t>
@@ -1228,32 +1117,8 @@
           <w:rPr>
             <w:rStyle w:val="Hyperlink"/>
           </w:rPr>
-          <w:t xml:space="preserve">Anon</w:t>
+          <w:t xml:space="preserve">2019</w:t>
         </w:r>
-        <w:r>
-          <w:rPr>
-            <w:rStyle w:val="Hyperlink"/>
-          </w:rPr>
-          <w:t xml:space="preserve"> </w:t>
-        </w:r>
-        <w:hyperlink w:anchor="ref-jdsreference">
-          <w:r>
-            <w:rPr>
-              <w:rStyle w:val="Hyperlink"/>
-              <w:rStyle w:val="Hyperlink"/>
-            </w:rPr>
-            <w:t xml:space="preserve">n.d.</w:t>
-          </w:r>
-        </w:hyperlink>
-        <w:hyperlink w:anchor="ref-jdsreference">
-          <w:r>
-            <w:rPr>
-              <w:rStyle w:val="Hyperlink"/>
-              <w:rStyle w:val="Hyperlink"/>
-            </w:rPr>
-            <w:t xml:space="preserve">d</w:t>
-          </w:r>
-        </w:hyperlink>
       </w:hyperlink>
       <w:r>
         <w:t xml:space="preserve">)</w:t>
@@ -1448,6 +1313,9 @@
           <w:t xml:space="preserve">https://tidyverse.tidyverse.org</w:t>
         </w:r>
       </w:hyperlink>
+      <w:r>
+        <w:t xml:space="preserve">.</w:t>
+      </w:r>
     </w:p>
     <w:p>
       <w:pPr>
@@ -1497,7 +1365,7 @@
         <w:pStyle w:val="FirstParagraph"/>
       </w:pPr>
       <w:r>
-        <w:t xml:space="preserve">To aide our instructions, we will explore the Gapminder data set. The Gapminder dataset is created by the Gapminder Foundation which is a non-profit which promotes sustainable global development</w:t>
+        <w:t xml:space="preserve">To aide our instructions, we will explore the Gapminder data set. The Gapminder dataset is created by the Gapminder Foundation which is a non-profit organization that promotes sustainable global development</w:t>
       </w:r>
       <w:r>
         <w:t xml:space="preserve">(Gapminder</w:t>
@@ -1510,7 +1378,7 @@
           <w:rPr>
             <w:rStyle w:val="Hyperlink"/>
           </w:rPr>
-          <w:t xml:space="preserve">n.d.</w:t>
+          <w:t xml:space="preserve">2019</w:t>
         </w:r>
       </w:hyperlink>
       <w:r>
@@ -7814,7 +7682,7 @@
         <w:pStyle w:val="Bibliography"/>
       </w:pPr>
       <w:r>
-        <w:t xml:space="preserve">Anon The comprehensive r archive network.</w:t>
+        <w:t xml:space="preserve">CRAN (2019) The comprehensive r archive network.</w:t>
       </w:r>
       <w:r>
         <w:t xml:space="preserve"> </w:t>
@@ -7844,13 +7712,13 @@
       </w:r>
     </w:p>
     <w:bookmarkEnd w:id="65"/>
-    <w:bookmarkStart w:id="67" w:name="ref-rstudioblog"/>
+    <w:bookmarkStart w:id="67" w:name="ref-gapminder"/>
     <w:p>
       <w:pPr>
         <w:pStyle w:val="Bibliography"/>
       </w:pPr>
       <w:r>
-        <w:t xml:space="preserve">Anon Tidyverse 1.0.0.</w:t>
+        <w:t xml:space="preserve">Gapminder (2019) Data.</w:t>
       </w:r>
       <w:r>
         <w:t xml:space="preserve"> </w:t>
@@ -7859,6 +7727,292 @@
         <w:rPr>
           <w:i/>
         </w:rPr>
+        <w:t xml:space="preserve">Gapminder</w:t>
+      </w:r>
+      <w:r>
+        <w:t xml:space="preserve">. [online]. Available from:</w:t>
+      </w:r>
+      <w:r>
+        <w:t xml:space="preserve"> </w:t>
+      </w:r>
+      <w:hyperlink r:id="rId66">
+        <w:r>
+          <w:rPr>
+            <w:rStyle w:val="Hyperlink"/>
+          </w:rPr>
+          <w:t xml:space="preserve">https://www.gapminder.org/data/</w:t>
+        </w:r>
+      </w:hyperlink>
+      <w:r>
+        <w:t xml:space="preserve">.</w:t>
+      </w:r>
+    </w:p>
+    <w:bookmarkEnd w:id="67"/>
+    <w:bookmarkStart w:id="69" w:name="ref-lindia"/>
+    <w:p>
+      <w:pPr>
+        <w:pStyle w:val="Bibliography"/>
+      </w:pPr>
+      <w:r>
+        <w:t xml:space="preserve">Lee, Y. Y., Ventura, S. (2017)</w:t>
+      </w:r>
+      <w:r>
+        <w:t xml:space="preserve"> </w:t>
+      </w:r>
+      <w:r>
+        <w:rPr>
+          <w:i/>
+        </w:rPr>
+        <w:t xml:space="preserve">Lindia: Automated linear regression diagnostic</w:t>
+      </w:r>
+      <w:r>
+        <w:t xml:space="preserve">. [online]. Available from:</w:t>
+      </w:r>
+      <w:r>
+        <w:t xml:space="preserve"> </w:t>
+      </w:r>
+      <w:hyperlink r:id="rId68">
+        <w:r>
+          <w:rPr>
+            <w:rStyle w:val="Hyperlink"/>
+          </w:rPr>
+          <w:t xml:space="preserve">https://CRAN.R-project.org/package=lindia</w:t>
+        </w:r>
+      </w:hyperlink>
+      <w:r>
+        <w:t xml:space="preserve">.</w:t>
+      </w:r>
+    </w:p>
+    <w:bookmarkEnd w:id="69"/>
+    <w:bookmarkStart w:id="71" w:name="ref-esquisse"/>
+    <w:p>
+      <w:pPr>
+        <w:pStyle w:val="Bibliography"/>
+      </w:pPr>
+      <w:r>
+        <w:t xml:space="preserve">Meyer, F., Perrier, V. (2019)</w:t>
+      </w:r>
+      <w:r>
+        <w:t xml:space="preserve"> </w:t>
+      </w:r>
+      <w:r>
+        <w:rPr>
+          <w:i/>
+        </w:rPr>
+        <w:t xml:space="preserve">Esquisse: Explore and visualize your data interactively</w:t>
+      </w:r>
+      <w:r>
+        <w:t xml:space="preserve">. [online]. Available from:</w:t>
+      </w:r>
+      <w:r>
+        <w:t xml:space="preserve"> </w:t>
+      </w:r>
+      <w:hyperlink r:id="rId70">
+        <w:r>
+          <w:rPr>
+            <w:rStyle w:val="Hyperlink"/>
+          </w:rPr>
+          <w:t xml:space="preserve">https://CRAN.R-project.org/package=esquisse</w:t>
+        </w:r>
+      </w:hyperlink>
+      <w:r>
+        <w:t xml:space="preserve">.</w:t>
+      </w:r>
+    </w:p>
+    <w:bookmarkEnd w:id="71"/>
+    <w:bookmarkStart w:id="73" w:name="ref-skimr"/>
+    <w:p>
+      <w:pPr>
+        <w:pStyle w:val="Bibliography"/>
+      </w:pPr>
+      <w:r>
+        <w:t xml:space="preserve">Quinn, M., McNamara, A., Arino de la Rubia, E., Zhu, H., Ellis, S. (2019)</w:t>
+      </w:r>
+      <w:r>
+        <w:t xml:space="preserve"> </w:t>
+      </w:r>
+      <w:r>
+        <w:rPr>
+          <w:i/>
+        </w:rPr>
+        <w:t xml:space="preserve">Skimr: Compact and flexible summaries of data</w:t>
+      </w:r>
+      <w:r>
+        <w:t xml:space="preserve">. [online]. Available from:</w:t>
+      </w:r>
+      <w:r>
+        <w:t xml:space="preserve"> </w:t>
+      </w:r>
+      <w:hyperlink r:id="rId72">
+        <w:r>
+          <w:rPr>
+            <w:rStyle w:val="Hyperlink"/>
+          </w:rPr>
+          <w:t xml:space="preserve">https://CRAN.R-project.org/package=skimr</w:t>
+        </w:r>
+      </w:hyperlink>
+      <w:r>
+        <w:t xml:space="preserve">.</w:t>
+      </w:r>
+    </w:p>
+    <w:bookmarkEnd w:id="73"/>
+    <w:bookmarkStart w:id="75" w:name="ref-dustysreference"/>
+    <w:p>
+      <w:pPr>
+        <w:pStyle w:val="Bibliography"/>
+      </w:pPr>
+      <w:r>
+        <w:t xml:space="preserve">RStudio (2019) Tidyverse packages.</w:t>
+      </w:r>
+      <w:r>
+        <w:t xml:space="preserve"> </w:t>
+      </w:r>
+      <w:r>
+        <w:rPr>
+          <w:i/>
+        </w:rPr>
+        <w:t xml:space="preserve">Tidyverse</w:t>
+      </w:r>
+      <w:r>
+        <w:t xml:space="preserve">. [online]. Available from:</w:t>
+      </w:r>
+      <w:r>
+        <w:t xml:space="preserve"> </w:t>
+      </w:r>
+      <w:hyperlink r:id="rId74">
+        <w:r>
+          <w:rPr>
+            <w:rStyle w:val="Hyperlink"/>
+          </w:rPr>
+          <w:t xml:space="preserve">https://www.tidyverse.org/packages/</w:t>
+        </w:r>
+      </w:hyperlink>
+      <w:r>
+        <w:t xml:space="preserve">.</w:t>
+      </w:r>
+    </w:p>
+    <w:bookmarkEnd w:id="75"/>
+    <w:bookmarkStart w:id="77" w:name="ref-ggally"/>
+    <w:p>
+      <w:pPr>
+        <w:pStyle w:val="Bibliography"/>
+      </w:pPr>
+      <w:r>
+        <w:t xml:space="preserve">Schloerke, B., Crowley, J., Cook, D., Briatte, F., Marbach, M., Thoen, E., Elberg, A., Larmarange, J. (2018)</w:t>
+      </w:r>
+      <w:r>
+        <w:t xml:space="preserve"> </w:t>
+      </w:r>
+      <w:r>
+        <w:rPr>
+          <w:i/>
+        </w:rPr>
+        <w:t xml:space="preserve">GGally: Extension to ’ggplot2’</w:t>
+      </w:r>
+      <w:r>
+        <w:t xml:space="preserve">. [online]. Available from:</w:t>
+      </w:r>
+      <w:r>
+        <w:t xml:space="preserve"> </w:t>
+      </w:r>
+      <w:hyperlink r:id="rId76">
+        <w:r>
+          <w:rPr>
+            <w:rStyle w:val="Hyperlink"/>
+          </w:rPr>
+          <w:t xml:space="preserve">https://CRAN.R-project.org/package=GGally</w:t>
+        </w:r>
+      </w:hyperlink>
+      <w:r>
+        <w:t xml:space="preserve">.</w:t>
+      </w:r>
+    </w:p>
+    <w:bookmarkEnd w:id="77"/>
+    <w:bookmarkStart w:id="78" w:name="ref-smith"/>
+    <w:p>
+      <w:pPr>
+        <w:pStyle w:val="Bibliography"/>
+      </w:pPr>
+      <w:r>
+        <w:t xml:space="preserve">Smith, A., Krueger, A. B. (2003) The wealth of nations.</w:t>
+      </w:r>
+    </w:p>
+    <w:bookmarkEnd w:id="78"/>
+    <w:bookmarkStart w:id="80" w:name="ref-stack"/>
+    <w:p>
+      <w:pPr>
+        <w:pStyle w:val="Bibliography"/>
+      </w:pPr>
+      <w:r>
+        <w:t xml:space="preserve">Stack (2019) Browse queries.</w:t>
+      </w:r>
+      <w:r>
+        <w:t xml:space="preserve"> </w:t>
+      </w:r>
+      <w:r>
+        <w:rPr>
+          <w:i/>
+        </w:rPr>
+        <w:t xml:space="preserve">Stack Exchange Data Explorer</w:t>
+      </w:r>
+      <w:r>
+        <w:t xml:space="preserve">. [online]. Available from:</w:t>
+      </w:r>
+      <w:r>
+        <w:t xml:space="preserve"> </w:t>
+      </w:r>
+      <w:hyperlink r:id="rId79">
+        <w:r>
+          <w:rPr>
+            <w:rStyle w:val="Hyperlink"/>
+          </w:rPr>
+          <w:t xml:space="preserve">https://data.stackexchange.com/stackoverflow/</w:t>
+        </w:r>
+      </w:hyperlink>
+      <w:r>
+        <w:t xml:space="preserve">.</w:t>
+      </w:r>
+    </w:p>
+    <w:bookmarkEnd w:id="80"/>
+    <w:bookmarkStart w:id="82" w:name="ref-teetor_long"/>
+    <w:p>
+      <w:pPr>
+        <w:pStyle w:val="Bibliography"/>
+      </w:pPr>
+      <w:r>
+        <w:t xml:space="preserve">Teetor, P., Long, J. (2019) R cookbook, 2nd edition. [online]. Available from:</w:t>
+      </w:r>
+      <w:r>
+        <w:t xml:space="preserve"> </w:t>
+      </w:r>
+      <w:hyperlink r:id="rId81">
+        <w:r>
+          <w:rPr>
+            <w:rStyle w:val="Hyperlink"/>
+          </w:rPr>
+          <w:t xml:space="preserve">http://www.cookbook-r.com/</w:t>
+        </w:r>
+      </w:hyperlink>
+      <w:r>
+        <w:t xml:space="preserve">.</w:t>
+      </w:r>
+    </w:p>
+    <w:bookmarkEnd w:id="82"/>
+    <w:bookmarkStart w:id="84" w:name="ref-rstudioblog"/>
+    <w:p>
+      <w:pPr>
+        <w:pStyle w:val="Bibliography"/>
+      </w:pPr>
+      <w:r>
+        <w:t xml:space="preserve">Wickham, H. (2015) Tidyverse 1.0.0.</w:t>
+      </w:r>
+      <w:r>
+        <w:t xml:space="preserve"> </w:t>
+      </w:r>
+      <w:r>
+        <w:rPr>
+          <w:i/>
+        </w:rPr>
         <w:t xml:space="preserve">RStudio Blog</w:t>
       </w:r>
       <w:r>
@@ -7867,7 +8021,7 @@
       <w:r>
         <w:t xml:space="preserve"> </w:t>
       </w:r>
-      <w:hyperlink r:id="rId66">
+      <w:hyperlink r:id="rId83">
         <w:r>
           <w:rPr>
             <w:rStyle w:val="Hyperlink"/>
@@ -7879,14 +8033,14 @@
         <w:t xml:space="preserve">.</w:t>
       </w:r>
     </w:p>
-    <w:bookmarkEnd w:id="67"/>
-    <w:bookmarkStart w:id="69" w:name="ref-dustysreference"/>
+    <w:bookmarkEnd w:id="84"/>
+    <w:bookmarkStart w:id="86" w:name="ref-jdsreference"/>
     <w:p>
       <w:pPr>
         <w:pStyle w:val="Bibliography"/>
       </w:pPr>
       <w:r>
-        <w:t xml:space="preserve">Anon Tidyverse packages.</w:t>
+        <w:t xml:space="preserve">Wickham, H. (2019) Easily install and load the tidyverse.</w:t>
       </w:r>
       <w:r>
         <w:t xml:space="preserve"> </w:t>
@@ -7895,7 +8049,7 @@
         <w:rPr>
           <w:i/>
         </w:rPr>
-        <w:t xml:space="preserve">Tidyverse</w:t>
+        <w:t xml:space="preserve">Easily Install and Load the ’Tidyverse’ • tidyverse</w:t>
       </w:r>
       <w:r>
         <w:t xml:space="preserve">. [online]. Available from:</w:t>
@@ -7903,298 +8057,12 @@
       <w:r>
         <w:t xml:space="preserve"> </w:t>
       </w:r>
-      <w:hyperlink r:id="rId68">
-        <w:r>
-          <w:rPr>
-            <w:rStyle w:val="Hyperlink"/>
-          </w:rPr>
-          <w:t xml:space="preserve">https://www.tidyverse.org/packages/</w:t>
-        </w:r>
-      </w:hyperlink>
-      <w:r>
-        <w:t xml:space="preserve">.</w:t>
-      </w:r>
-    </w:p>
-    <w:bookmarkEnd w:id="69"/>
-    <w:bookmarkStart w:id="71" w:name="ref-jdsreference"/>
-    <w:p>
-      <w:pPr>
-        <w:pStyle w:val="Bibliography"/>
-      </w:pPr>
-      <w:r>
-        <w:t xml:space="preserve">Anon Easily install and load the tidyverse.</w:t>
-      </w:r>
-      <w:r>
-        <w:t xml:space="preserve"> </w:t>
-      </w:r>
-      <w:r>
-        <w:rPr>
-          <w:i/>
-        </w:rPr>
-        <w:t xml:space="preserve">Easily Install and Load the ’Tidyverse’ • tidyverse</w:t>
-      </w:r>
-      <w:r>
-        <w:t xml:space="preserve">. [online]. Available from:</w:t>
-      </w:r>
-      <w:r>
-        <w:t xml:space="preserve"> </w:t>
-      </w:r>
-      <w:hyperlink r:id="rId70">
+      <w:hyperlink r:id="rId85">
         <w:r>
           <w:rPr>
             <w:rStyle w:val="Hyperlink"/>
           </w:rPr>
           <w:t xml:space="preserve">https://tidyverse.tidyverse.org/</w:t>
-        </w:r>
-      </w:hyperlink>
-      <w:r>
-        <w:t xml:space="preserve">.</w:t>
-      </w:r>
-    </w:p>
-    <w:bookmarkEnd w:id="71"/>
-    <w:bookmarkStart w:id="73" w:name="ref-gapminder"/>
-    <w:p>
-      <w:pPr>
-        <w:pStyle w:val="Bibliography"/>
-      </w:pPr>
-      <w:r>
-        <w:t xml:space="preserve">Gapminder Data.</w:t>
-      </w:r>
-      <w:r>
-        <w:t xml:space="preserve"> </w:t>
-      </w:r>
-      <w:r>
-        <w:rPr>
-          <w:i/>
-        </w:rPr>
-        <w:t xml:space="preserve">Gapminder</w:t>
-      </w:r>
-      <w:r>
-        <w:t xml:space="preserve">. [online]. Available from:</w:t>
-      </w:r>
-      <w:r>
-        <w:t xml:space="preserve"> </w:t>
-      </w:r>
-      <w:hyperlink r:id="rId72">
-        <w:r>
-          <w:rPr>
-            <w:rStyle w:val="Hyperlink"/>
-          </w:rPr>
-          <w:t xml:space="preserve">https://www.gapminder.org/data/</w:t>
-        </w:r>
-      </w:hyperlink>
-      <w:r>
-        <w:t xml:space="preserve">.</w:t>
-      </w:r>
-    </w:p>
-    <w:bookmarkEnd w:id="73"/>
-    <w:bookmarkStart w:id="75" w:name="ref-lindia"/>
-    <w:p>
-      <w:pPr>
-        <w:pStyle w:val="Bibliography"/>
-      </w:pPr>
-      <w:r>
-        <w:t xml:space="preserve">Lee, Y. Y., Ventura, S. (2017)</w:t>
-      </w:r>
-      <w:r>
-        <w:t xml:space="preserve"> </w:t>
-      </w:r>
-      <w:r>
-        <w:rPr>
-          <w:i/>
-        </w:rPr>
-        <w:t xml:space="preserve">Lindia: Automated linear regression diagnostic</w:t>
-      </w:r>
-      <w:r>
-        <w:t xml:space="preserve">. [online]. Available from:</w:t>
-      </w:r>
-      <w:r>
-        <w:t xml:space="preserve"> </w:t>
-      </w:r>
-      <w:hyperlink r:id="rId74">
-        <w:r>
-          <w:rPr>
-            <w:rStyle w:val="Hyperlink"/>
-          </w:rPr>
-          <w:t xml:space="preserve">https://CRAN.R-project.org/package=lindia</w:t>
-        </w:r>
-      </w:hyperlink>
-      <w:r>
-        <w:t xml:space="preserve">.</w:t>
-      </w:r>
-    </w:p>
-    <w:bookmarkEnd w:id="75"/>
-    <w:bookmarkStart w:id="77" w:name="ref-esquisse"/>
-    <w:p>
-      <w:pPr>
-        <w:pStyle w:val="Bibliography"/>
-      </w:pPr>
-      <w:r>
-        <w:t xml:space="preserve">Meyer, F., Perrier, V. (2019)</w:t>
-      </w:r>
-      <w:r>
-        <w:t xml:space="preserve"> </w:t>
-      </w:r>
-      <w:r>
-        <w:rPr>
-          <w:i/>
-        </w:rPr>
-        <w:t xml:space="preserve">Esquisse: Explore and visualize your data interactively</w:t>
-      </w:r>
-      <w:r>
-        <w:t xml:space="preserve">. [online]. Available from:</w:t>
-      </w:r>
-      <w:r>
-        <w:t xml:space="preserve"> </w:t>
-      </w:r>
-      <w:hyperlink r:id="rId76">
-        <w:r>
-          <w:rPr>
-            <w:rStyle w:val="Hyperlink"/>
-          </w:rPr>
-          <w:t xml:space="preserve">https://CRAN.R-project.org/package=esquisse</w:t>
-        </w:r>
-      </w:hyperlink>
-      <w:r>
-        <w:t xml:space="preserve">.</w:t>
-      </w:r>
-    </w:p>
-    <w:bookmarkEnd w:id="77"/>
-    <w:bookmarkStart w:id="79" w:name="ref-skimr"/>
-    <w:p>
-      <w:pPr>
-        <w:pStyle w:val="Bibliography"/>
-      </w:pPr>
-      <w:r>
-        <w:t xml:space="preserve">Quinn, M., McNamara, A., Arino de la Rubia, E., Zhu, H., Ellis, S. (2019)</w:t>
-      </w:r>
-      <w:r>
-        <w:t xml:space="preserve"> </w:t>
-      </w:r>
-      <w:r>
-        <w:rPr>
-          <w:i/>
-        </w:rPr>
-        <w:t xml:space="preserve">Skimr: Compact and flexible summaries of data</w:t>
-      </w:r>
-      <w:r>
-        <w:t xml:space="preserve">. [online]. Available from:</w:t>
-      </w:r>
-      <w:r>
-        <w:t xml:space="preserve"> </w:t>
-      </w:r>
-      <w:hyperlink r:id="rId78">
-        <w:r>
-          <w:rPr>
-            <w:rStyle w:val="Hyperlink"/>
-          </w:rPr>
-          <w:t xml:space="preserve">https://CRAN.R-project.org/package=skimr</w:t>
-        </w:r>
-      </w:hyperlink>
-      <w:r>
-        <w:t xml:space="preserve">.</w:t>
-      </w:r>
-    </w:p>
-    <w:bookmarkEnd w:id="79"/>
-    <w:bookmarkStart w:id="81" w:name="ref-ggally"/>
-    <w:p>
-      <w:pPr>
-        <w:pStyle w:val="Bibliography"/>
-      </w:pPr>
-      <w:r>
-        <w:t xml:space="preserve">Schloerke, B., Crowley, J., Cook, D., Briatte, F., Marbach, M., Thoen, E., Elberg, A., Larmarange, J. (2018)</w:t>
-      </w:r>
-      <w:r>
-        <w:t xml:space="preserve"> </w:t>
-      </w:r>
-      <w:r>
-        <w:rPr>
-          <w:i/>
-        </w:rPr>
-        <w:t xml:space="preserve">GGally: Extension to ’ggplot2’</w:t>
-      </w:r>
-      <w:r>
-        <w:t xml:space="preserve">. [online]. Available from:</w:t>
-      </w:r>
-      <w:r>
-        <w:t xml:space="preserve"> </w:t>
-      </w:r>
-      <w:hyperlink r:id="rId80">
-        <w:r>
-          <w:rPr>
-            <w:rStyle w:val="Hyperlink"/>
-          </w:rPr>
-          <w:t xml:space="preserve">https://CRAN.R-project.org/package=GGally</w:t>
-        </w:r>
-      </w:hyperlink>
-      <w:r>
-        <w:t xml:space="preserve">.</w:t>
-      </w:r>
-    </w:p>
-    <w:bookmarkEnd w:id="81"/>
-    <w:bookmarkStart w:id="82" w:name="ref-smith"/>
-    <w:p>
-      <w:pPr>
-        <w:pStyle w:val="Bibliography"/>
-      </w:pPr>
-      <w:r>
-        <w:t xml:space="preserve">Smith, A., Krueger, A. B. (2003) The wealth of nations.</w:t>
-      </w:r>
-    </w:p>
-    <w:bookmarkEnd w:id="82"/>
-    <w:bookmarkStart w:id="84" w:name="ref-stack"/>
-    <w:p>
-      <w:pPr>
-        <w:pStyle w:val="Bibliography"/>
-      </w:pPr>
-      <w:r>
-        <w:t xml:space="preserve">Stack Browse queries.</w:t>
-      </w:r>
-      <w:r>
-        <w:t xml:space="preserve"> </w:t>
-      </w:r>
-      <w:r>
-        <w:rPr>
-          <w:i/>
-        </w:rPr>
-        <w:t xml:space="preserve">Stack Exchange Data Explorer</w:t>
-      </w:r>
-      <w:r>
-        <w:t xml:space="preserve">. [online]. Available from:</w:t>
-      </w:r>
-      <w:r>
-        <w:t xml:space="preserve"> </w:t>
-      </w:r>
-      <w:hyperlink r:id="rId83">
-        <w:r>
-          <w:rPr>
-            <w:rStyle w:val="Hyperlink"/>
-          </w:rPr>
-          <w:t xml:space="preserve">https://data.stackexchange.com/stackoverflow/</w:t>
-        </w:r>
-      </w:hyperlink>
-      <w:r>
-        <w:t xml:space="preserve">.</w:t>
-      </w:r>
-    </w:p>
-    <w:bookmarkEnd w:id="84"/>
-    <w:bookmarkStart w:id="86" w:name="ref-teetor_long"/>
-    <w:p>
-      <w:pPr>
-        <w:pStyle w:val="Bibliography"/>
-      </w:pPr>
-      <w:r>
-        <w:t xml:space="preserve">Teetor, P., Long, J. (2019) R cookbook, 2nd edition. [online]. Available from:</w:t>
-      </w:r>
-      <w:r>
-        <w:t xml:space="preserve"> </w:t>
-      </w:r>
-      <w:hyperlink r:id="rId85">
-        <w:r>
-          <w:rPr>
-            <w:rStyle w:val="Hyperlink"/>
-          </w:rPr>
-          <w:t xml:space="preserve">http://www.cookbook-r.com/</w:t>
         </w:r>
       </w:hyperlink>
       <w:r>

</xml_diff>

<commit_message>
deep proofread by dusty
</commit_message>
<xml_diff>
--- a/r_for_the_student.docx
+++ b/r_for_the_student.docx
@@ -148,6 +148,9 @@
       </w:pPr>
       <w:r>
         <w:t xml:space="preserve">The Father of Modern Econometrics, Adam Smith, once frustratingly stated</w:t>
+      </w:r>
+      <w:r>
+        <w:t xml:space="preserve"> </w:t>
       </w:r>
       <w:r>
         <w:t xml:space="preserve">(Smith and Krueger</w:t>
@@ -200,6 +203,9 @@
       </w:pPr>
       <w:r>
         <w:t xml:space="preserve">The the growth of the R Language can be appreciated if we look at the growth in R questions being asked on the popular question and answer site, Stack Overflow:</w:t>
+      </w:r>
+      <w:r>
+        <w:t xml:space="preserve"> </w:t>
       </w:r>
       <w:r>
         <w:t xml:space="preserve">(Stack</w:t>
@@ -659,6 +665,9 @@
         <w:t xml:space="preserve">. The most concise definition of the Tidyverse comes directly from its originator and core maintainer, Wickham</w:t>
       </w:r>
       <w:r>
+        <w:t xml:space="preserve"> </w:t>
+      </w:r>
+      <w:r>
         <w:t xml:space="preserve">(Wickham</w:t>
       </w:r>
       <w:r>
@@ -1366,6 +1375,9 @@
       </w:pPr>
       <w:r>
         <w:t xml:space="preserve">To aide our instructions, we will explore the Gapminder data set. The Gapminder dataset is created by the Gapminder Foundation which is a non-profit organization that promotes sustainable global development</w:t>
+      </w:r>
+      <w:r>
+        <w:t xml:space="preserve"> </w:t>
       </w:r>
       <w:r>
         <w:t xml:space="preserve">(Gapminder</w:t>
@@ -1855,7 +1867,10 @@
         <w:t xml:space="preserve">character</w:t>
       </w:r>
       <w:r>
-        <w:t xml:space="preserve">s and</w:t>
+        <w:t xml:space="preserve"> </w:t>
+      </w:r>
+      <w:r>
+        <w:t xml:space="preserve">and</w:t>
       </w:r>
       <w:r>
         <w:t xml:space="preserve"> </w:t>
@@ -1867,7 +1882,10 @@
         <w:t xml:space="preserve">double</w:t>
       </w:r>
       <w:r>
-        <w:t xml:space="preserve">s. A</w:t>
+        <w:t xml:space="preserve"> </w:t>
+      </w:r>
+      <w:r>
+        <w:t xml:space="preserve">class types. A</w:t>
       </w:r>
       <w:r>
         <w:t xml:space="preserve"> </w:t>
@@ -1894,7 +1912,7 @@
         <w:t xml:space="preserve">data.frame</w:t>
       </w:r>
       <w:r>
-        <w:t xml:space="preserve">. We’ve found that it usually is sufficient to tell students that</w:t>
+        <w:t xml:space="preserve">. We have found that it usually is sufficient to tell students that</w:t>
       </w:r>
       <w:r>
         <w:t xml:space="preserve"> </w:t>
@@ -1924,7 +1942,7 @@
         <w:t xml:space="preserve"> </w:t>
       </w:r>
       <w:r>
-        <w:t xml:space="preserve">things we often do not spend excessive time on definitions and instead focus on getting students doing something interesting.</w:t>
+        <w:t xml:space="preserve">things we often do not spend excessive time on definitions and instead focus on helping students doing something interesting.</w:t>
       </w:r>
     </w:p>
     <w:p>
@@ -1932,7 +1950,7 @@
         <w:pStyle w:val="BodyText"/>
       </w:pPr>
       <w:r>
-        <w:t xml:space="preserve">Students also notice that printing out the data does not provide all the information they would like to know. One can see that the data has information about countries, but are they all Afghanistan? Likely no, as you can see there are 1,694 more rows and they probably are not all Afghanistan. Let’s look at other ways to understand the data.</w:t>
+        <w:t xml:space="preserve">Students also notice that printing out the data does not provide everything an analyst would like to now about the data. One can see that the output provides information about countries, but are they all Afghanistan? Likely no, as you can see there are 1,694 more rows and they probably are not all Afghanistan. Let’s look at other ways to understand the data.</w:t>
       </w:r>
     </w:p>
     <w:p>
@@ -1971,6 +1989,9 @@
       </w:r>
       <w:r>
         <w:t xml:space="preserve">library</w:t>
+      </w:r>
+      <w:r>
+        <w:t xml:space="preserve"> </w:t>
       </w:r>
       <w:r>
         <w:t xml:space="preserve">(Quinn</w:t>
@@ -1999,7 +2020,7 @@
         <w:t xml:space="preserve">)</w:t>
       </w:r>
       <w:r>
-        <w:t xml:space="preserve">. You may need to download the</w:t>
+        <w:t xml:space="preserve">. Students will need to download the</w:t>
       </w:r>
       <w:r>
         <w:t xml:space="preserve"> </w:t>
@@ -2195,7 +2216,7 @@
         <w:t xml:space="preserve">glimpse(gapminder)</w:t>
       </w:r>
       <w:r>
-        <w:t xml:space="preserve">. But we typically only teach one of these just get the students looking at the data and not worrying with pros and cons of each way of looking at the data.</w:t>
+        <w:t xml:space="preserve">. We typically only teach one of these techniques to quickly motivate the students by looking at the data instead of becoiming slowed by worrying about the pros and cons of the different ways of exploring the data.</w:t>
       </w:r>
     </w:p>
     <w:p>
@@ -2290,7 +2311,7 @@
         <w:pStyle w:val="BodyText"/>
       </w:pPr>
       <w:r>
-        <w:t xml:space="preserve">This clearly doesn’t get the student to a full understanding of a dataset, but it’s a good start. With just a</w:t>
+        <w:t xml:space="preserve">This clearly does not give the student to a full understanding of a dataset, but it is a good start. With just a</w:t>
       </w:r>
       <w:r>
         <w:t xml:space="preserve"> </w:t>
@@ -2305,7 +2326,7 @@
         <w:t xml:space="preserve"> </w:t>
       </w:r>
       <w:r>
-        <w:t xml:space="preserve">the student still does not understand which countries are in the data among other curiosities. We will provide more in-depth methods of understanding the data in the plotting and Exploratory Data Analysis (EDA) section after we look briefly at the 6</w:t>
+        <w:t xml:space="preserve">the student still does not understand which countries are in the data and many other curiosities. We will provide more in-depth methods of understanding the data in the Plotting and Exploratory Data Analysis (EDA) section after we look briefly at the 6</w:t>
       </w:r>
       <w:r>
         <w:t xml:space="preserve"> </w:t>
@@ -2436,7 +2457,7 @@
         <w:pStyle w:val="BodyText"/>
       </w:pPr>
       <w:r>
-        <w:t xml:space="preserve">In order to motivate a student’s use of the aforementioned verbs, we’ll look to answer the following question:</w:t>
+        <w:t xml:space="preserve">In order to motivate use of the aforementioned verbs, we’ll look to answer the following question:</w:t>
       </w:r>
     </w:p>
     <w:p>
@@ -2543,7 +2564,7 @@
         <w:t xml:space="preserve"> </w:t>
       </w:r>
       <w:r>
-        <w:t xml:space="preserve">function is the data we which to select from. The subsequent arguments are the names of the columns from the data we wish to select. In the code below, we save our selected columns into a new</w:t>
+        <w:t xml:space="preserve">function is the data we wish to select from. The subsequent arguments are the names of the columns from the data we will select. In the code below, we save our selected columns into a new</w:t>
       </w:r>
       <w:r>
         <w:t xml:space="preserve"> </w:t>
@@ -3023,7 +3044,7 @@
         <w:pStyle w:val="FirstParagraph"/>
       </w:pPr>
       <w:r>
-        <w:t xml:space="preserve">Once we view the data, we see that our data now consist of 852 rows, representing the years since 1980.</w:t>
+        <w:t xml:space="preserve">Once we view the data, we see that our data now consist of 852 rows. This represents the rows of data since 1980.</w:t>
       </w:r>
     </w:p>
     <w:p>
@@ -3041,7 +3062,7 @@
         <w:pStyle w:val="FirstParagraph"/>
       </w:pPr>
       <w:r>
-        <w:t xml:space="preserve">The next step in answering our question is creating a column that contains the information of interest. The</w:t>
+        <w:t xml:space="preserve">The next step in answering our question is creating a column that contains the GDP. The</w:t>
       </w:r>
       <w:r>
         <w:t xml:space="preserve"> </w:t>
@@ -3347,7 +3368,7 @@
         <w:pStyle w:val="FirstParagraph"/>
       </w:pPr>
       <w:r>
-        <w:t xml:space="preserve">The next step in answering our question will be to group our data by the field of interest. In this instance, since we want to know GDP by country, we need to group the data by country. A way to conceptualize this step is to think of placing each group of data into a specific room. In subsequent steps we will apply a function to each group (or room) of data. Just like the previous verbs, the first argument in the</w:t>
+        <w:t xml:space="preserve">The next step will be to group our data by the field of interest. In this instance, since we want to know GDP by country, we need to group the data by country. A way to conceptualize this step is to think of placing each group of data into a specific room. In subsequent steps we will apply a function to each group (or room) of data. Just like the previous verbs, the first argument in the</w:t>
       </w:r>
       <w:r>
         <w:t xml:space="preserve"> </w:t>
@@ -3560,7 +3581,7 @@
         <w:pStyle w:val="FirstParagraph"/>
       </w:pPr>
       <w:r>
-        <w:t xml:space="preserve">The reader will notice that there appears to be no change to the data. This is mostly true as we have simply told R that we would like to apply future functions over each group of data instead of over the entire tibble. The only difference in output is a note explaining the what the data has been grouped into and the number of groups. In this case, it explains the data is grouped by</w:t>
+        <w:t xml:space="preserve">Students will notice that there appears to be no change to the data. This is mostly true as we have simply told R that we would like to apply future functions to each group of data instead of to the entire tibble. The only difference in output is a note explaining what the data has been grouped into and the number of groups. In this case, it explains the data is grouped by</w:t>
       </w:r>
       <w:r>
         <w:t xml:space="preserve"> </w:t>
@@ -3593,7 +3614,7 @@
         <w:pStyle w:val="FirstParagraph"/>
       </w:pPr>
       <w:r>
-        <w:t xml:space="preserve">Next, in order to determine the average GDP by country, we need to apply a function to each group we have identified. In this instance, we will need to take the average GDP over each continent. Since we’ve already grouped by country, we next need to apply the summarise function. Like the previous verbs, the first argument in the</w:t>
+        <w:t xml:space="preserve">Next, in order to determine the average GDP by country, we need to apply a function to each group we have identified. Specifically, we will need to take the average GDP over each continent. Since we’ve already grouped by country, we next need to apply the summarise function. Like the previous verbs, the first argument in the</w:t>
       </w:r>
       <w:r>
         <w:t xml:space="preserve"> </w:t>
@@ -3869,7 +3890,7 @@
         <w:t xml:space="preserve"> </w:t>
       </w:r>
       <w:r>
-        <w:t xml:space="preserve">function is the data. The following arguments are the column you wish to sort by. In the code below, we arrange our summarised data and save our arranged data into a new tibble called</w:t>
+        <w:t xml:space="preserve">function is the data. The following arguments are the column in which you wish to sort. In the code below, we arrange our summarised data and save our arranged data into a new tibble called</w:t>
       </w:r>
       <w:r>
         <w:t xml:space="preserve"> </w:t>
@@ -4096,7 +4117,7 @@
         <w:t xml:space="preserve"> </w:t>
       </w:r>
       <w:r>
-        <w:t xml:space="preserve">in the call above.</w:t>
+        <w:t xml:space="preserve">in the code above.</w:t>
       </w:r>
     </w:p>
     <w:p>
@@ -4313,7 +4334,7 @@
         <w:t xml:space="preserve">%&gt;%</w:t>
       </w:r>
       <w:r>
-        <w:t xml:space="preserve">) that can be used to chain together commands and pass the results of one function directly into the next function. This can result in very logical data manipulation steps that are easy to learn and easy to understand:</w:t>
+        <w:t xml:space="preserve">). This helpful code chains together commands and pass the results of one function directly into the next function. This results in very logical data manipulation steps that are fairly easy to learn and makes the code easy to understand:</w:t>
       </w:r>
     </w:p>
     <w:p>
@@ -4739,7 +4760,7 @@
         <w:pStyle w:val="FirstParagraph"/>
       </w:pPr>
       <w:r>
-        <w:t xml:space="preserve">To help students understand the role of the pipe we often explain the operator as follows: A pipe takes the result of the previous function and</w:t>
+        <w:t xml:space="preserve">If students struggle to understand the role of the pipe, we often explain the operator as follows: A pipe takes the result of the previous function and</w:t>
       </w:r>
       <w:r>
         <w:t xml:space="preserve"> </w:t>
@@ -4757,7 +4778,7 @@
         <w:t xml:space="preserve"> </w:t>
       </w:r>
       <w:r>
-        <w:t xml:space="preserve">it into the first argument of the next function. In that way, we can chain together our verbs to manipulate and gain insight on the data. We find the pipe helpful in creating analysis code that’s easy to read and follow.</w:t>
+        <w:t xml:space="preserve">it into the first argument of the next function. In that way, we can chain together our verbs to manipulate and gain insight on the data. We find the pipe helpful in creating analysis code that is easy to read and follow.</w:t>
       </w:r>
     </w:p>
     <w:p>
@@ -4820,7 +4841,7 @@
         <w:t xml:space="preserve"> </w:t>
       </w:r>
       <w:r>
-        <w:t xml:space="preserve">get some data visualizations.</w:t>
+        <w:t xml:space="preserve">create very insightful data visualizations.</w:t>
       </w:r>
     </w:p>
     <w:p>
@@ -4841,7 +4862,7 @@
         <w:pStyle w:val="FirstParagraph"/>
       </w:pPr>
       <w:r>
-        <w:t xml:space="preserve">Typically before building any models or doing other analysis, students benefit from learning to do basic exploratory data analysis (EDA). One tool for getting students a quick win with learning data visualization is to use</w:t>
+        <w:t xml:space="preserve">Typically, before building any models or doing other analysis, students benefit from learning basic exploratory data analysis (EDA). One tool for getting students a quick win with learning data visualization is to use</w:t>
       </w:r>
       <w:r>
         <w:t xml:space="preserve"> </w:t>
@@ -4939,7 +4960,7 @@
         <w:t xml:space="preserve"> </w:t>
       </w:r>
       <w:r>
-        <w:t xml:space="preserve">but because it’s a drag and drop GUI it’s a huge helper in getting students seeing how code can take data and turn it into tangible visualizations.</w:t>
+        <w:t xml:space="preserve">but because it is a drag and drop GUI, it becomes a huge helper in jump starting students to see how code can take data and turn it into tangible visualizations.</w:t>
       </w:r>
     </w:p>
     <w:p>
@@ -4962,7 +4983,7 @@
         <w:t xml:space="preserve"> </w:t>
       </w:r>
       <w:r>
-        <w:t xml:space="preserve">is a CRAN package, it can be installed by running</w:t>
+        <w:t xml:space="preserve">is a CRAN package, instal it by running</w:t>
       </w:r>
       <w:r>
         <w:t xml:space="preserve"> </w:t>
@@ -5097,7 +5118,7 @@
         <w:t xml:space="preserve"> </w:t>
       </w:r>
       <w:r>
-        <w:t xml:space="preserve">graphics using a helper UI. Below is how the</w:t>
+        <w:t xml:space="preserve">graphics using a helper UI. Below we show how the</w:t>
       </w:r>
       <w:r>
         <w:t xml:space="preserve"> </w:t>
@@ -5220,7 +5241,7 @@
         <w:t xml:space="preserve"> </w:t>
       </w:r>
       <w:r>
-        <w:t xml:space="preserve">code that allows the R learner to see how they can build the syntax themselves in the future. This gives students an incredible learning boost that reduces the likelihood that they will get stuck when trying to make their first</w:t>
+        <w:t xml:space="preserve">code that allows the R learner to see how to build the syntax themselves in the future. This gives students an incredible learning boost that reduces the likelihood that they will get stuck when trying to make their first</w:t>
       </w:r>
       <w:r>
         <w:t xml:space="preserve"> </w:t>
@@ -5298,6 +5319,9 @@
       </w:r>
       <w:r>
         <w:t xml:space="preserve">package provides a powerful tool with simple syntax that provide the user with a massive amount of clearly organized information about the data</w:t>
+      </w:r>
+      <w:r>
+        <w:t xml:space="preserve"> </w:t>
       </w:r>
       <w:r>
         <w:t xml:space="preserve">(Schloerke</w:t>
@@ -5531,7 +5555,7 @@
         <w:t xml:space="preserve"> </w:t>
       </w:r>
       <w:r>
-        <w:t xml:space="preserve">axis is pretty cramped, we can still get general trends and patterns from the pairs plot.</w:t>
+        <w:t xml:space="preserve">axis is pretty cramped, we can still see general trends and patterns from the pairs plot.</w:t>
       </w:r>
     </w:p>
     <w:p>
@@ -5539,7 +5563,7 @@
         <w:pStyle w:val="BodyText"/>
       </w:pPr>
       <w:r>
-        <w:t xml:space="preserve">Briefly, we can see that there is an increasing life expectancy and population as year increases as well as several countries that separate themselves from the pack. An easily creatable pairs plot like this can springboard students into further analysis which we’ll highlight below.</w:t>
+        <w:t xml:space="preserve">Briefly, we can see that there is an increasing life expectancy and population as year increases as well as several countries that separate themselves from the pack. An easily creatable pairs plot like this can springboard students into further analysis which we will highlight below.</w:t>
       </w:r>
     </w:p>
     <w:p>
@@ -5573,7 +5597,7 @@
         <w:pStyle w:val="BodyText"/>
       </w:pPr>
       <w:r>
-        <w:t xml:space="preserve">To highlight these tool, let’s explore the linear relationship between several variables and life expectancy (</w:t>
+        <w:t xml:space="preserve">To highlight these tools, let’s explore the linear relationship between several variables and life expectancy (</w:t>
       </w:r>
       <w:r>
         <w:rPr>
@@ -5952,7 +5976,7 @@
         <w:pStyle w:val="FirstParagraph"/>
       </w:pPr>
       <w:r>
-        <w:t xml:space="preserve">As you can see from the output, the student sees pertinent information about the model to include the equation, a small summary of the residuals, regression coefficients, P Values, and familiar model evaluation statistics such as</w:t>
+        <w:t xml:space="preserve">From the output, the student sees pertinent information about the model to include the equation, a small summary of the residuals, regression coefficients, P Values, and familiar model evaluation statistics such as</w:t>
       </w:r>
       <w:r>
         <w:t xml:space="preserve"> </w:t>
@@ -6711,7 +6735,7 @@
         <w:pStyle w:val="FirstParagraph"/>
       </w:pPr>
       <w:r>
-        <w:t xml:space="preserve">Let’s look briefly at how we try to help students think about each of these assumptions using R code where helpful.</w:t>
+        <w:t xml:space="preserve">Let’s look briefly at how we help students think about each of these assumptions using R code where helpful.</w:t>
       </w:r>
     </w:p>
     <w:p>
@@ -6761,6 +6785,9 @@
           <w:rStyle w:val="VerbatimChar"/>
         </w:rPr>
         <w:t xml:space="preserve">lindia</w:t>
+      </w:r>
+      <w:r>
+        <w:t xml:space="preserve"> </w:t>
       </w:r>
       <w:r>
         <w:t xml:space="preserve">(Lee and Ventura</w:t>
@@ -7146,7 +7173,7 @@
         <w:t xml:space="preserve"> </w:t>
       </w:r>
       <w:r>
-        <w:t xml:space="preserve">variable is not necessary as we have no issues with constant variance and the Boxcox plot shows no value of lambda maximizes the log-likelihood of our model.</w:t>
+        <w:t xml:space="preserve">variable is not necessary as we have no issues with constant variance and the Boxcox plot shows no value of lambda that maximizes the log-likelihood of our model.</w:t>
       </w:r>
     </w:p>
     <w:p>
@@ -7611,7 +7638,7 @@
         <w:pStyle w:val="FirstParagraph"/>
       </w:pPr>
       <w:r>
-        <w:t xml:space="preserve">R, along with supporting CRAN packages can be an excellent platform on which to teach analysis and modeling to students. The RStudio.cloud online environment is a solid hosted platform that helps reduce the friction of getting students started with R. And add on packages from CRAN like</w:t>
+        <w:t xml:space="preserve">R, along with supporting CRAN packages can be an excellent platform on which to teach analysis and modeling to students. The RStudio.cloud online environment is a solid hosted platform that helps reduce the friction of getting students started with R and add on packages from CRAN like</w:t>
       </w:r>
       <w:r>
         <w:t xml:space="preserve"> </w:t>
@@ -7662,7 +7689,7 @@
         <w:t xml:space="preserve"> </w:t>
       </w:r>
       <w:r>
-        <w:t xml:space="preserve">can be combined together in a teaching environment to help students get tangible results quickly. We’ve found that students are willing to learn a considerable amount of R if we can make the on ramp to the basics quick and easy. We hope these tools help you and your students get up and running quickly with using R for data analysis and modeling. And we think Adam Smith will be pleased to see the ease of the masters and the ease of the students aligned</w:t>
+        <w:t xml:space="preserve">can be combined together in a teaching environment to help students get tangible results quickly. We’ve found that students are willing to learn a considerable amount of R if we can make the on ramp to the basics quick and easy. We hope these tools help you and your students get up and running quickly with using R for data analysis and modeling. We wholeheartedly believe Adam Smith will be pleased to see the ease of the masters and the ease of the students aligned</w:t>
       </w:r>
     </w:p>
     <w:p>

</xml_diff>

<commit_message>
deep proofreading and spell check
</commit_message>
<xml_diff>
--- a/r_for_the_student.docx
+++ b/r_for_the_student.docx
@@ -1470,6 +1470,47 @@
       </w:pPr>
       <w:r>
         <w:t xml:space="preserve">Or directly from a URL:</w:t>
+      </w:r>
+    </w:p>
+    <w:p>
+      <w:pPr>
+        <w:pStyle w:val="SourceCode"/>
+      </w:pPr>
+      <w:r>
+        <w:rPr>
+          <w:rStyle w:val="NormalTok"/>
+        </w:rPr>
+        <w:t xml:space="preserve">gapminder &lt;-</w:t>
+      </w:r>
+      <w:r>
+        <w:rPr>
+          <w:rStyle w:val="StringTok"/>
+        </w:rPr>
+        <w:t xml:space="preserve"> </w:t>
+      </w:r>
+      <w:r>
+        <w:rPr>
+          <w:rStyle w:val="KeywordTok"/>
+        </w:rPr>
+        <w:t xml:space="preserve">read_csv</w:t>
+      </w:r>
+      <w:r>
+        <w:rPr>
+          <w:rStyle w:val="NormalTok"/>
+        </w:rPr>
+        <w:t xml:space="preserve">(</w:t>
+      </w:r>
+      <w:r>
+        <w:rPr>
+          <w:rStyle w:val="StringTok"/>
+        </w:rPr>
+        <w:t xml:space="preserve">"https://github.com/CerebralMastication/r_for_the_student/blob/master/01_data/gapminder.csv"</w:t>
+      </w:r>
+      <w:r>
+        <w:rPr>
+          <w:rStyle w:val="NormalTok"/>
+        </w:rPr>
+        <w:t xml:space="preserve">)</w:t>
       </w:r>
     </w:p>
     <w:p>

</xml_diff>